<commit_message>
Further west africa countries
</commit_message>
<xml_diff>
--- a/west_africa_ex_nigeria/west_africa.docx
+++ b/west_africa_ex_nigeria/west_africa.docx
@@ -139,11 +139,9 @@
             <w:tcW w:w="0" w:type="auto"/>
           </w:tcPr>
           <w:p>
-            <w:proofErr w:type="spellStart"/>
             <w:r>
               <w:t>level_crossing</w:t>
             </w:r>
-            <w:proofErr w:type="spellEnd"/>
           </w:p>
         </w:tc>
         <w:tc>
@@ -207,11 +205,9 @@
             <w:tcW w:w="0" w:type="auto"/>
           </w:tcPr>
           <w:p>
-            <w:proofErr w:type="spellStart"/>
             <w:r>
               <w:t>buffer_stop</w:t>
             </w:r>
-            <w:proofErr w:type="spellEnd"/>
           </w:p>
         </w:tc>
         <w:tc>
@@ -363,11 +359,9 @@
             <w:tcW w:w="0" w:type="auto"/>
           </w:tcPr>
           <w:p>
-            <w:proofErr w:type="spellStart"/>
             <w:r>
               <w:t>engine_shed</w:t>
             </w:r>
-            <w:proofErr w:type="spellEnd"/>
           </w:p>
         </w:tc>
         <w:tc>
@@ -409,11 +403,9 @@
             <w:tcW w:w="0" w:type="auto"/>
           </w:tcPr>
           <w:p>
-            <w:proofErr w:type="spellStart"/>
             <w:r>
               <w:t>railway_crossing</w:t>
             </w:r>
-            <w:proofErr w:type="spellEnd"/>
           </w:p>
         </w:tc>
         <w:tc>
@@ -455,11 +447,9 @@
             <w:tcW w:w="0" w:type="auto"/>
           </w:tcPr>
           <w:p>
-            <w:proofErr w:type="spellStart"/>
             <w:r>
               <w:t>service_station</w:t>
             </w:r>
-            <w:proofErr w:type="spellEnd"/>
           </w:p>
         </w:tc>
         <w:tc>
@@ -479,11 +469,9 @@
             <w:tcW w:w="0" w:type="auto"/>
           </w:tcPr>
           <w:p>
-            <w:proofErr w:type="spellStart"/>
             <w:r>
               <w:t>subway_entrance</w:t>
             </w:r>
-            <w:proofErr w:type="spellEnd"/>
           </w:p>
         </w:tc>
         <w:tc>
@@ -503,11 +491,9 @@
             <w:tcW w:w="0" w:type="auto"/>
           </w:tcPr>
           <w:p>
-            <w:proofErr w:type="spellStart"/>
             <w:r>
               <w:t>tram_level_crossing</w:t>
             </w:r>
-            <w:proofErr w:type="spellEnd"/>
           </w:p>
         </w:tc>
         <w:tc>
@@ -527,11 +513,9 @@
             <w:tcW w:w="0" w:type="auto"/>
           </w:tcPr>
           <w:p>
-            <w:proofErr w:type="spellStart"/>
             <w:r>
               <w:t>tram_stop</w:t>
             </w:r>
-            <w:proofErr w:type="spellEnd"/>
           </w:p>
         </w:tc>
         <w:tc>
@@ -1033,61 +1017,13 @@
         <w:t xml:space="preserve">) </w:t>
       </w:r>
       <w:r>
-        <w:t xml:space="preserve">linking the iron mining centre of </w:t>
-      </w:r>
-      <w:proofErr w:type="spellStart"/>
-      <w:r>
-        <w:t>Zouérat</w:t>
-      </w:r>
-      <w:proofErr w:type="spellEnd"/>
-      <w:r>
-        <w:t xml:space="preserve"> with the port of </w:t>
-      </w:r>
-      <w:proofErr w:type="spellStart"/>
-      <w:r>
-        <w:t>Nouadhibou</w:t>
-      </w:r>
-      <w:proofErr w:type="spellEnd"/>
-      <w:r>
-        <w:t xml:space="preserve">, via </w:t>
-      </w:r>
-      <w:proofErr w:type="spellStart"/>
-      <w:r>
-        <w:t>Fderik</w:t>
-      </w:r>
-      <w:proofErr w:type="spellEnd"/>
-      <w:r>
-        <w:t xml:space="preserve"> and </w:t>
-      </w:r>
-      <w:proofErr w:type="spellStart"/>
-      <w:r>
-        <w:t>Choum</w:t>
-      </w:r>
-      <w:proofErr w:type="spellEnd"/>
-      <w:r>
-        <w:t>.</w:t>
+        <w:t>linking the iron mining centre of Zouérat with the port of Nouadhibou, via Fderik and Choum.</w:t>
       </w:r>
       <w:r>
         <w:t xml:space="preserve"> </w:t>
       </w:r>
       <w:r>
-        <w:t xml:space="preserve">Since the closure of the </w:t>
-      </w:r>
-      <w:proofErr w:type="spellStart"/>
-      <w:r>
-        <w:t>Choum</w:t>
-      </w:r>
-      <w:proofErr w:type="spellEnd"/>
-      <w:r>
-        <w:t xml:space="preserve"> Tunnel, a 5 km (3.1 mi) section of the railway cuts through the </w:t>
-      </w:r>
-      <w:proofErr w:type="spellStart"/>
-      <w:r>
-        <w:t>Polisario</w:t>
-      </w:r>
-      <w:proofErr w:type="spellEnd"/>
-      <w:r>
-        <w:t xml:space="preserve"> Front-controlled part of the Western Sahara</w:t>
+        <w:t>Since the closure of the Choum Tunnel, a 5 km (3.1 mi) section of the railway cuts through the Polisario Front-controlled part of the Western Sahara</w:t>
       </w:r>
       <w:r>
         <w:t xml:space="preserve"> (</w:t>
@@ -1117,62 +1053,22 @@
     </w:p>
     <w:p>
       <w:r>
-        <w:t xml:space="preserve">The state agency Société </w:t>
-      </w:r>
-      <w:proofErr w:type="spellStart"/>
-      <w:r>
-        <w:t>Nationale</w:t>
-      </w:r>
-      <w:proofErr w:type="spellEnd"/>
+        <w:t>The state agency Société Nationale Industrielle et Minière (National Mining and Industrial Company, SNIM</w:t>
+      </w:r>
+      <w:r>
+        <w:t xml:space="preserve"> - </w:t>
+      </w:r>
+      <w:r>
+        <w:t>https://www.snim.com/e/index.php/operations/train.html</w:t>
+      </w:r>
+      <w:r>
+        <w:t>) controls the railway line.</w:t>
+      </w:r>
       <w:r>
         <w:t xml:space="preserve"> </w:t>
       </w:r>
-      <w:proofErr w:type="spellStart"/>
-      <w:r>
-        <w:t>Industrielle</w:t>
-      </w:r>
-      <w:proofErr w:type="spellEnd"/>
-      <w:r>
-        <w:t xml:space="preserve"> et </w:t>
-      </w:r>
-      <w:proofErr w:type="spellStart"/>
-      <w:r>
-        <w:t>Minière</w:t>
-      </w:r>
-      <w:proofErr w:type="spellEnd"/>
-      <w:r>
-        <w:t xml:space="preserve"> (National Mining and Industrial Company, SNIM</w:t>
-      </w:r>
-      <w:r>
-        <w:t xml:space="preserve"> - </w:t>
-      </w:r>
-      <w:r>
-        <w:t>https://www.snim.com/e/index.php/operations/train.html</w:t>
-      </w:r>
-      <w:r>
-        <w:t>) controls the railway line.</w:t>
-      </w:r>
-      <w:r>
-        <w:t xml:space="preserve"> </w:t>
-      </w:r>
-      <w:r>
-        <w:t xml:space="preserve">Passengers are also occasionally transported by train; these services are managed by an SNIM subsidiary, the </w:t>
-      </w:r>
-      <w:proofErr w:type="spellStart"/>
-      <w:r>
-        <w:t>société</w:t>
-      </w:r>
-      <w:proofErr w:type="spellEnd"/>
-      <w:r>
-        <w:t xml:space="preserve"> </w:t>
-      </w:r>
-      <w:proofErr w:type="spellStart"/>
-      <w:r>
-        <w:t>d'Assainissement</w:t>
-      </w:r>
-      <w:proofErr w:type="spellEnd"/>
-      <w:r>
-        <w:t>, de Travaux, de Transport et de Maintenance (ATTM)</w:t>
+      <w:r>
+        <w:t>Passengers are also occasionally transported by train; these services are managed by an SNIM subsidiary, the société d'Assainissement, de Travaux, de Transport et de Maintenance (ATTM)</w:t>
       </w:r>
       <w:r>
         <w:t>.</w:t>
@@ -1315,73 +1211,27 @@
       <w:r>
         <w:t xml:space="preserve"> . Note: connects through to </w:t>
       </w:r>
-      <w:proofErr w:type="spellStart"/>
       <w:r>
         <w:rPr>
           <w:b/>
           <w:bCs/>
         </w:rPr>
-        <w:t>Koulikoro</w:t>
-      </w:r>
-      <w:proofErr w:type="spellEnd"/>
-      <w:r>
-        <w:rPr>
-          <w:b/>
-          <w:bCs/>
-        </w:rPr>
-        <w:t xml:space="preserve"> in </w:t>
-      </w:r>
-      <w:r>
-        <w:t xml:space="preserve">Mali. 1000mm gauge. Double track between Dakar and </w:t>
-      </w:r>
-      <w:proofErr w:type="spellStart"/>
-      <w:r>
-        <w:t>Thies</w:t>
-      </w:r>
-      <w:proofErr w:type="spellEnd"/>
-      <w:r>
-        <w:t xml:space="preserve">; </w:t>
-      </w:r>
-      <w:proofErr w:type="gramStart"/>
-      <w:r>
-        <w:t>otherwise</w:t>
-      </w:r>
-      <w:proofErr w:type="gramEnd"/>
-      <w:r>
-        <w:t xml:space="preserve"> single track. </w:t>
-      </w:r>
-      <w:proofErr w:type="gramStart"/>
-      <w:r>
-        <w:t>Apparently</w:t>
-      </w:r>
-      <w:proofErr w:type="gramEnd"/>
-      <w:r>
-        <w:t xml:space="preserve"> line has not operated since 2010</w:t>
+        <w:t xml:space="preserve">Koulikoro in </w:t>
+      </w:r>
+      <w:r>
+        <w:t>Mali. 1000mm gauge. Double track between Dakar and Thies; otherwise single track. Apparently line has not operated since 2010</w:t>
       </w:r>
       <w:r>
         <w:t xml:space="preserve"> (but see below)</w:t>
       </w:r>
       <w:r>
-        <w:t xml:space="preserve">.  Is this </w:t>
-      </w:r>
-      <w:proofErr w:type="gramStart"/>
-      <w:r>
-        <w:t>up-to-date</w:t>
-      </w:r>
-      <w:proofErr w:type="gramEnd"/>
-      <w:r>
-        <w:t>? Was a proposal for Chinese investment to restore the line and potentially convert to standard gauge.</w:t>
+        <w:t>.  Is this up-to-date? Was a proposal for Chinese investment to restore the line and potentially convert to standard gauge.</w:t>
       </w:r>
       <w:r>
         <w:t xml:space="preserve"> </w:t>
       </w:r>
-      <w:proofErr w:type="gramStart"/>
-      <w:r>
-        <w:t>Apparently</w:t>
-      </w:r>
-      <w:proofErr w:type="gramEnd"/>
-      <w:r>
-        <w:t xml:space="preserve"> t</w:t>
+      <w:r>
+        <w:t>Apparently t</w:t>
       </w:r>
       <w:r>
         <w:t xml:space="preserve">here are a number of branch lines including: </w:t>
@@ -1407,11 +1257,9 @@
           <w:numId w:val="7"/>
         </w:numPr>
       </w:pPr>
-      <w:proofErr w:type="spellStart"/>
       <w:r>
         <w:t>Linguère</w:t>
       </w:r>
-      <w:proofErr w:type="spellEnd"/>
     </w:p>
     <w:p>
       <w:pPr>
@@ -1421,12 +1269,10 @@
           <w:numId w:val="7"/>
         </w:numPr>
       </w:pPr>
-      <w:proofErr w:type="spellStart"/>
       <w:r>
         <w:lastRenderedPageBreak/>
         <w:t>Kaolack</w:t>
       </w:r>
-      <w:proofErr w:type="spellEnd"/>
     </w:p>
     <w:p>
       <w:pPr>
@@ -1436,11 +1282,9 @@
           <w:numId w:val="7"/>
         </w:numPr>
       </w:pPr>
-      <w:proofErr w:type="spellStart"/>
       <w:r>
         <w:t>Mbaké</w:t>
       </w:r>
-      <w:proofErr w:type="spellEnd"/>
     </w:p>
     <w:p>
       <w:pPr>
@@ -1451,15 +1295,7 @@
         </w:numPr>
       </w:pPr>
       <w:r>
-        <w:t xml:space="preserve">Baja </w:t>
-      </w:r>
-      <w:proofErr w:type="spellStart"/>
-      <w:r>
-        <w:t>Kunda</w:t>
-      </w:r>
-      <w:proofErr w:type="spellEnd"/>
-      <w:r>
-        <w:t xml:space="preserve"> (proposed</w:t>
+        <w:t>Baja Kunda (proposed</w:t>
       </w:r>
       <w:r>
         <w:t>?</w:t>
@@ -1475,35 +1311,14 @@
       <w:r>
         <w:t xml:space="preserve">Passenger service status (2019) see: </w:t>
       </w:r>
-      <w:proofErr w:type="gramStart"/>
       <w:r>
         <w:t>https://www.seat61.com/Senegal.htm</w:t>
       </w:r>
       <w:r>
-        <w:t xml:space="preserve"> .</w:t>
-      </w:r>
-      <w:proofErr w:type="gramEnd"/>
-      <w:r>
-        <w:t xml:space="preserve"> Said to be passenger services between </w:t>
-      </w:r>
-      <w:proofErr w:type="spellStart"/>
-      <w:r>
-        <w:t>Kayes</w:t>
-      </w:r>
-      <w:proofErr w:type="spellEnd"/>
-      <w:r>
-        <w:t xml:space="preserve"> and Bamako in Mali.</w:t>
-      </w:r>
-      <w:r>
-        <w:t xml:space="preserve"> According to World Bank in a 2109 report referring to Freight traffic (see: WB-P171122): “The Dakar-Bamako Corridor comprises three different multimodal routes: (i) the </w:t>
-      </w:r>
-      <w:proofErr w:type="gramStart"/>
-      <w:r>
-        <w:t>1,288 railway</w:t>
-      </w:r>
-      <w:proofErr w:type="gramEnd"/>
-      <w:r>
-        <w:t xml:space="preserve"> connection (of which 1,057 km in Senegal, and 582 km in Mali) on which the traffic has ceased since March 2018”;</w:t>
+        <w:t xml:space="preserve"> . Said to be passenger services between Kayes and Bamako in Mali.</w:t>
+      </w:r>
+      <w:r>
+        <w:t xml:space="preserve"> According to World Bank in a 2109 report referring to Freight traffic (see: WB-P171122): “The Dakar-Bamako Corridor comprises three different multimodal routes: (i) the 1,288 railway connection (of which 1,057 km in Senegal, and 582 km in Mali) on which the traffic has ceased since March 2018”;</w:t>
       </w:r>
       <w:r>
         <w:t xml:space="preserve"> There is a proposed WB rehabilitation project – status “in pipeline (proposed)”. See: </w:t>
@@ -1526,13 +1341,8 @@
         <w:t xml:space="preserve"> between </w:t>
       </w:r>
       <w:r>
-        <w:t xml:space="preserve">Dakar – </w:t>
-      </w:r>
-      <w:proofErr w:type="spellStart"/>
-      <w:r>
-        <w:t>Diamniado</w:t>
-      </w:r>
-      <w:proofErr w:type="spellEnd"/>
+        <w:t>Dakar – Diamniado</w:t>
+      </w:r>
       <w:r>
         <w:t xml:space="preserve"> (as a freight line) as part of the TER (see below) project for 51km of track 1000mm track (see: </w:t>
       </w:r>
@@ -1554,13 +1364,7 @@
         <w:t>).</w:t>
       </w:r>
       <w:r>
-        <w:t xml:space="preserve"> It Is not apparent that rehabilitation of the rest of the metre gauge network has begun. Agreements were signed with China Railway Construction Corp in 2016 for section </w:t>
-      </w:r>
-      <w:r>
-        <w:t>between the port of Dakar and Bamako</w:t>
-      </w:r>
-      <w:r>
-        <w:t xml:space="preserve"> (for freight and passenger use) but funding was not in place at that time (see: </w:t>
+        <w:t xml:space="preserve"> It Is not apparent that rehabilitation of the rest of the metre gauge network has begun. Agreements were signed with China Railway Construction Corp in 2016 for section between the port of Dakar and Bamako (for freight and passenger use) but funding was not in place at that time (see: </w:t>
       </w:r>
       <w:hyperlink r:id="rId15" w:history="1">
         <w:r>
@@ -1582,26 +1386,13 @@
         </w:r>
       </w:hyperlink>
       <w:r>
-        <w:t xml:space="preserve">). It appears more likely that section only as far as </w:t>
-      </w:r>
-      <w:proofErr w:type="spellStart"/>
-      <w:r>
-        <w:t>Tambacounda</w:t>
-      </w:r>
-      <w:proofErr w:type="spellEnd"/>
-      <w:r>
-        <w:t xml:space="preserve"> would be rehabilitated first (see: </w:t>
+        <w:t xml:space="preserve">). It appears more likely that section only as far as Tambacounda would be rehabilitated first (see: </w:t>
       </w:r>
       <w:r>
         <w:t>https://www.sinfin.net/railways/world/senegal.html</w:t>
       </w:r>
-      <w:proofErr w:type="gramStart"/>
-      <w:r>
-        <w:t>) .</w:t>
-      </w:r>
-      <w:proofErr w:type="gramEnd"/>
-      <w:r>
-        <w:t xml:space="preserve"> A tender for this was released by Senegal in Aug 2021 with required completion date of </w:t>
+      <w:r>
+        <w:t xml:space="preserve">) . A tender for this was released by Senegal in Aug 2021 with required completion date of </w:t>
       </w:r>
       <w:r>
         <w:t>31/12/2027. (</w:t>
@@ -1630,15 +1421,7 @@
         <w:t>ed</w:t>
       </w:r>
       <w:r>
-        <w:t xml:space="preserve"> that some maintenance work has occurred on the line to enable opening to freight between Dakar and </w:t>
-      </w:r>
-      <w:proofErr w:type="spellStart"/>
-      <w:r>
-        <w:t>Tambacounda</w:t>
-      </w:r>
-      <w:proofErr w:type="spellEnd"/>
-      <w:r>
-        <w:t xml:space="preserve"> by the end of December 2021 for freight (see: </w:t>
+        <w:t xml:space="preserve"> that some maintenance work has occurred on the line to enable opening to freight between Dakar and Tambacounda by the end of December 2021 for freight (see: </w:t>
       </w:r>
       <w:hyperlink r:id="rId18" w:history="1">
         <w:r>
@@ -1664,21 +1447,10 @@
         </w:numPr>
       </w:pPr>
       <w:r>
-        <w:t xml:space="preserve">The line from Dakar to </w:t>
-      </w:r>
-      <w:proofErr w:type="spellStart"/>
-      <w:r>
-        <w:t>Mékhé</w:t>
-      </w:r>
-      <w:proofErr w:type="spellEnd"/>
-      <w:r>
-        <w:t xml:space="preserve"> appears to have been constructed in 2014 to access </w:t>
-      </w:r>
-      <w:r>
-        <w:t>Grande Côte</w:t>
-      </w:r>
-      <w:r>
-        <w:t xml:space="preserve"> (GC) </w:t>
+        <w:t xml:space="preserve">The line from Dakar to Mékhé appears to have been constructed in 2014 to access </w:t>
+      </w:r>
+      <w:r>
+        <w:t xml:space="preserve">Grande Côte (GC) </w:t>
       </w:r>
       <w:r>
         <w:t xml:space="preserve">sand mines. Would appear to use route of old Dakar to </w:t>
@@ -1690,15 +1462,7 @@
         <w:t xml:space="preserve"> line. Presumed freight only and stations marked on OSM for this route are surely disused?</w:t>
       </w:r>
       <w:r>
-        <w:t xml:space="preserve"> This also implies that the Line from </w:t>
-      </w:r>
-      <w:proofErr w:type="spellStart"/>
-      <w:r>
-        <w:t>Thies</w:t>
-      </w:r>
-      <w:proofErr w:type="spellEnd"/>
-      <w:r>
-        <w:t xml:space="preserve"> to Dakar Port is open for freight.</w:t>
+        <w:t xml:space="preserve"> This also implies that the Line from Thies to Dakar Port is open for freight.</w:t>
       </w:r>
       <w:r>
         <w:t xml:space="preserve"> See: </w:t>
@@ -1726,19 +1490,11 @@
         <w:t xml:space="preserve">. The branch to </w:t>
       </w:r>
       <w:r>
-        <w:t xml:space="preserve">INDUSTRIES CHIMIQUES DU </w:t>
-      </w:r>
-      <w:proofErr w:type="gramStart"/>
-      <w:r>
-        <w:t>SENEGAL</w:t>
-      </w:r>
-      <w:r>
-        <w:t xml:space="preserve"> </w:t>
+        <w:t xml:space="preserve">INDUSTRIES CHIMIQUES DU SENEGAL </w:t>
       </w:r>
       <w:r>
         <w:t xml:space="preserve"> (</w:t>
       </w:r>
-      <w:proofErr w:type="gramEnd"/>
       <w:r>
         <w:t>ICS</w:t>
       </w:r>
@@ -1770,15 +1526,7 @@
         </w:numPr>
       </w:pPr>
       <w:r>
-        <w:t xml:space="preserve">Petit train de banlieue (PTB) commuter service Dakar to </w:t>
-      </w:r>
-      <w:proofErr w:type="spellStart"/>
-      <w:r>
-        <w:t>Thies</w:t>
-      </w:r>
-      <w:proofErr w:type="spellEnd"/>
-      <w:r>
-        <w:t xml:space="preserve">. Opened 1987. </w:t>
+        <w:t xml:space="preserve">Petit train de banlieue (PTB) commuter service Dakar to Thies. Opened 1987. </w:t>
       </w:r>
       <w:hyperlink r:id="rId21" w:history="1">
         <w:r>
@@ -1792,15 +1540,7 @@
         <w:t>. This uses the Dakar to Niger line (above) and is said to be the only passenger service on the Dakar-Niger line since 2009.</w:t>
       </w:r>
       <w:r>
-        <w:t xml:space="preserve"> Was apparently running </w:t>
-      </w:r>
-      <w:proofErr w:type="spellStart"/>
-      <w:r>
-        <w:t>n</w:t>
-      </w:r>
-      <w:proofErr w:type="spellEnd"/>
-      <w:r>
-        <w:t xml:space="preserve"> 2103: </w:t>
+        <w:t xml:space="preserve"> Was apparently running n 2103: </w:t>
       </w:r>
       <w:hyperlink r:id="rId22" w:history="1">
         <w:r>
@@ -1841,15 +1581,7 @@
       </w:pPr>
       <w:r>
         <w:lastRenderedPageBreak/>
-        <w:t xml:space="preserve">Train Express Regional opened 2019. Links Dakar to Blaise </w:t>
-      </w:r>
-      <w:proofErr w:type="spellStart"/>
-      <w:r>
-        <w:t>Diagne</w:t>
-      </w:r>
-      <w:proofErr w:type="spellEnd"/>
-      <w:r>
-        <w:t xml:space="preserve"> International Airport. </w:t>
+        <w:t xml:space="preserve">Train Express Regional opened 2019. Links Dakar to Blaise Diagne International Airport. </w:t>
       </w:r>
       <w:r>
         <w:t xml:space="preserve">Standard gauge. </w:t>
@@ -1863,15 +1595,7 @@
         </w:r>
       </w:hyperlink>
       <w:r>
-        <w:t xml:space="preserve">. Phase one is open and has 13 stations from Dakar to </w:t>
-      </w:r>
-      <w:proofErr w:type="spellStart"/>
-      <w:r>
-        <w:t>Diamniadio</w:t>
-      </w:r>
-      <w:proofErr w:type="spellEnd"/>
-      <w:r>
-        <w:t>. The second stage is to the airport (additional 19km).</w:t>
+        <w:t>. Phase one is open and has 13 stations from Dakar to Diamniadio. The second stage is to the airport (additional 19km).</w:t>
       </w:r>
       <w:r>
         <w:t xml:space="preserve"> </w:t>
@@ -1990,7 +1714,230 @@
       <w:pPr>
         <w:pStyle w:val="Heading3"/>
       </w:pPr>
-    </w:p>
+      <w:hyperlink r:id="rId28" w:history="1">
+        <w:r>
+          <w:rPr>
+            <w:rStyle w:val="Hyperlink"/>
+          </w:rPr>
+          <w:t>https://en.wikipedia.org/wiki/Rail_transport_in_Guinea</w:t>
+        </w:r>
+      </w:hyperlink>
+    </w:p>
+    <w:p/>
+    <w:p>
+      <w:hyperlink r:id="rId29" w:history="1">
+        <w:r>
+          <w:rPr>
+            <w:rStyle w:val="Hyperlink"/>
+          </w:rPr>
+          <w:t>https://www.fahrplancenter.com/GunieaCFG.html</w:t>
+        </w:r>
+      </w:hyperlink>
+    </w:p>
+    <w:p/>
+    <w:p>
+      <w:r>
+        <w:t>https://dlca.logcluster.org/plugins/viewsource/viewpagesrc.action?pageId=853857</w:t>
+      </w:r>
+    </w:p>
+    <w:p/>
+    <w:p>
+      <w:pPr>
+        <w:pStyle w:val="ListParagraph"/>
+        <w:numPr>
+          <w:ilvl w:val="0"/>
+          <w:numId w:val="8"/>
+        </w:numPr>
+      </w:pPr>
+      <w:r>
+        <w:t>State owned Conakry to Kankan railway 1000mm gauge. Apparently there is renovation work (since 2010?). OSM has this line abandoned</w:t>
+      </w:r>
+      <w:r>
+        <w:t>.</w:t>
+      </w:r>
+      <w:r>
+        <w:t xml:space="preserve"> DLCA confirms this.</w:t>
+      </w:r>
+    </w:p>
+    <w:p>
+      <w:pPr>
+        <w:pStyle w:val="ListParagraph"/>
+        <w:numPr>
+          <w:ilvl w:val="0"/>
+          <w:numId w:val="8"/>
+        </w:numPr>
+      </w:pPr>
+      <w:r>
+        <w:t>Mining links</w:t>
+      </w:r>
+    </w:p>
+    <w:p>
+      <w:pPr>
+        <w:pStyle w:val="ListParagraph"/>
+        <w:numPr>
+          <w:ilvl w:val="1"/>
+          <w:numId w:val="8"/>
+        </w:numPr>
+      </w:pPr>
+      <w:r>
+        <w:t>Kamsar to Boké and Sangarédi</w:t>
+      </w:r>
+      <w:r>
+        <w:t xml:space="preserve"> </w:t>
+      </w:r>
+      <w:r>
+        <w:t xml:space="preserve">(Boke Railway) </w:t>
+      </w:r>
+      <w:r>
+        <w:t xml:space="preserve">– standard gauge </w:t>
+      </w:r>
+      <w:r>
+        <w:t xml:space="preserve">operated by the </w:t>
+      </w:r>
+      <w:r>
+        <w:t xml:space="preserve">Company de Bauxite du Guinea (CBG) </w:t>
+      </w:r>
+      <w:r>
+        <w:t>mining company</w:t>
+      </w:r>
+      <w:r>
+        <w:t xml:space="preserve"> (suggestion that this might have passenger services: </w:t>
+      </w:r>
+      <w:hyperlink r:id="rId30" w:history="1">
+        <w:r>
+          <w:rPr>
+            <w:rStyle w:val="Hyperlink"/>
+          </w:rPr>
+          <w:t>https://www.sinfin.net/railways/world/guinea.html</w:t>
+        </w:r>
+      </w:hyperlink>
+      <w:r>
+        <w:t xml:space="preserve"> and </w:t>
+      </w:r>
+      <w:r>
+        <w:t>https://www.fahrplancenter.com/GunieaCFG.html</w:t>
+      </w:r>
+      <w:r>
+        <w:t>)</w:t>
+      </w:r>
+    </w:p>
+    <w:p>
+      <w:pPr>
+        <w:pStyle w:val="ListParagraph"/>
+        <w:numPr>
+          <w:ilvl w:val="1"/>
+          <w:numId w:val="8"/>
+        </w:numPr>
+      </w:pPr>
+      <w:r>
+        <w:t>Conakry - Fria (called CFCF = Chemin de fer Conakry – Fria)</w:t>
+      </w:r>
+      <w:r>
+        <w:t xml:space="preserve"> narrow gauge operated by RusAl (Russian auminium company).</w:t>
+      </w:r>
+    </w:p>
+    <w:p>
+      <w:pPr>
+        <w:pStyle w:val="ListParagraph"/>
+        <w:numPr>
+          <w:ilvl w:val="1"/>
+          <w:numId w:val="8"/>
+        </w:numPr>
+      </w:pPr>
+      <w:r>
+        <w:t>Conakry – Kindia standard gauge</w:t>
+      </w:r>
+      <w:r>
+        <w:t xml:space="preserve"> owned by Compagnie des Bauxites de Kindia (CBK)</w:t>
+      </w:r>
+      <w:r>
+        <w:t xml:space="preserve">. </w:t>
+      </w:r>
+      <w:r>
+        <w:t>Operated by RusAL for t</w:t>
+      </w:r>
+      <w:r>
+        <w:t xml:space="preserve">he transport </w:t>
+      </w:r>
+      <w:r>
+        <w:t xml:space="preserve">of </w:t>
+      </w:r>
+      <w:r>
+        <w:t>bauxite from Kindia to Conakry harbour.</w:t>
+      </w:r>
+      <w:r>
+        <w:t xml:space="preserve"> </w:t>
+      </w:r>
+      <w:r>
+        <w:t xml:space="preserve">The </w:t>
+      </w:r>
+      <w:r>
+        <w:t>Societe Nationale des Chemins de Fer de Guinée (SNCFG)</w:t>
+      </w:r>
+      <w:r>
+        <w:t xml:space="preserve"> runs a</w:t>
+      </w:r>
+      <w:r>
+        <w:t xml:space="preserve"> passenger service </w:t>
+      </w:r>
+      <w:r>
+        <w:t>(3</w:t>
+      </w:r>
+      <w:r>
+        <w:t>6km</w:t>
+      </w:r>
+      <w:r>
+        <w:t>)</w:t>
+      </w:r>
+      <w:r>
+        <w:t xml:space="preserve"> </w:t>
+      </w:r>
+      <w:r>
+        <w:t xml:space="preserve">on this line </w:t>
+      </w:r>
+      <w:r>
+        <w:t xml:space="preserve">out of Conakry (Conakry Express - operating between PORTOVOYA (Petit Bateau) and K36): https://www.sinfin.net/railways/world/guinea.html and https://dlca.logcluster.org/plugins/viewsource/viewpagesrc.action?pageId=853857 </w:t>
+      </w:r>
+      <w:r>
+        <w:lastRenderedPageBreak/>
+        <w:t>and https://www.africanews.com/2021/10/14/guinea-s-conakry-express-back-on-track-after-ten-month-break//</w:t>
+      </w:r>
+    </w:p>
+    <w:p>
+      <w:pPr>
+        <w:pStyle w:val="ListParagraph"/>
+        <w:numPr>
+          <w:ilvl w:val="1"/>
+          <w:numId w:val="8"/>
+        </w:numPr>
+      </w:pPr>
+      <w:r>
+        <w:t>Santou-Dapilon standard gauge railway opened in 2021.</w:t>
+      </w:r>
+      <w:r>
+        <w:t xml:space="preserve"> </w:t>
+      </w:r>
+      <w:hyperlink r:id="rId31" w:history="1">
+        <w:r>
+          <w:rPr>
+            <w:rStyle w:val="Hyperlink"/>
+          </w:rPr>
+          <w:t>https://www.railway-technology.com/projects/dapilon-santou-rail-project/</w:t>
+        </w:r>
+      </w:hyperlink>
+      <w:r>
+        <w:t xml:space="preserve">. </w:t>
+      </w:r>
+      <w:hyperlink r:id="rId32" w:history="1">
+        <w:r>
+          <w:rPr>
+            <w:rStyle w:val="Hyperlink"/>
+          </w:rPr>
+          <w:t>https://www.railway-technology.com/news/first-train-dapilon-santou-railway/</w:t>
+        </w:r>
+      </w:hyperlink>
+    </w:p>
+    <w:p/>
     <w:p>
       <w:pPr>
         <w:pStyle w:val="Heading3"/>
@@ -2000,6 +1947,113 @@
       </w:r>
     </w:p>
     <w:p>
+      <w:hyperlink r:id="rId33" w:history="1">
+        <w:r>
+          <w:rPr>
+            <w:rStyle w:val="Hyperlink"/>
+          </w:rPr>
+          <w:t>https://en.wikipedia.org/wiki/Rail_transport_in_Sierra_Leone</w:t>
+        </w:r>
+      </w:hyperlink>
+    </w:p>
+    <w:p>
+      <w:hyperlink r:id="rId34" w:history="1">
+        <w:r>
+          <w:rPr>
+            <w:rStyle w:val="Hyperlink"/>
+          </w:rPr>
+          <w:t>https://www.sinfin.net/railways/world/sleone.html</w:t>
+        </w:r>
+      </w:hyperlink>
+    </w:p>
+    <w:p/>
+    <w:p>
+      <w:r>
+        <w:t xml:space="preserve">A line between Pepel port and </w:t>
+      </w:r>
+      <w:r>
+        <w:rPr>
+          <w:rStyle w:val="d2edcug0"/>
+        </w:rPr>
+        <w:t>Tonkolili</w:t>
+      </w:r>
+      <w:r>
+        <w:t xml:space="preserve"> iron ore mines.</w:t>
+      </w:r>
+      <w:r>
+        <w:t xml:space="preserve"> Extension of line to Tonkolili relatively recent and appears to have retain narrow gauge 1067mm – the same as the existing railway that ran from Pepel to the Marampa iron ore mine. See: </w:t>
+      </w:r>
+      <w:hyperlink r:id="rId35" w:history="1">
+        <w:r>
+          <w:rPr>
+            <w:rStyle w:val="Hyperlink"/>
+          </w:rPr>
+          <w:t>https://www.mining-technology.com/projects/tonkolili-iron-ore-mine/</w:t>
+        </w:r>
+      </w:hyperlink>
+      <w:r>
+        <w:t xml:space="preserve">. The Marampa mine had closed, though it appears mining restarted 1 September 2021.: </w:t>
+      </w:r>
+      <w:hyperlink r:id="rId36" w:history="1">
+        <w:r>
+          <w:rPr>
+            <w:rStyle w:val="Hyperlink"/>
+          </w:rPr>
+          <w:t>https://www.reuters.com/world/africa/gerald-group-resolves-iron-ore-dispute-with-sierra-leone-2021-05-11/</w:t>
+        </w:r>
+      </w:hyperlink>
+      <w:r>
+        <w:t xml:space="preserve"> and </w:t>
+      </w:r>
+      <w:hyperlink r:id="rId37" w:history="1">
+        <w:r>
+          <w:rPr>
+            <w:rStyle w:val="Hyperlink"/>
+          </w:rPr>
+          <w:t>https://www.reuters.com/article/sierra-leone-mining-idUSL1N2RP28F</w:t>
+        </w:r>
+      </w:hyperlink>
+      <w:r>
+        <w:t>.</w:t>
+      </w:r>
+    </w:p>
+    <w:p>
+      <w:r>
+        <w:t xml:space="preserve">OSM suggests that the railway line to the Marampa mine, which is in Lunsar, is dismantled. </w:t>
+      </w:r>
+      <w:r>
+        <w:t xml:space="preserve">From </w:t>
+      </w:r>
+      <w:hyperlink r:id="rId38" w:history="1">
+        <w:r>
+          <w:rPr>
+            <w:rStyle w:val="Hyperlink"/>
+          </w:rPr>
+          <w:t>https://marampamines.com/</w:t>
+        </w:r>
+      </w:hyperlink>
+      <w:r>
+        <w:t xml:space="preserve"> (see: </w:t>
+      </w:r>
+      <w:hyperlink r:id="rId39" w:history="1">
+        <w:r>
+          <w:rPr>
+            <w:rStyle w:val="Hyperlink"/>
+          </w:rPr>
+          <w:t>https://marampamines.com/wp-content/uploads/2019/06/map6-1.jpg</w:t>
+        </w:r>
+      </w:hyperlink>
+      <w:r>
+        <w:t xml:space="preserve">) it appears that currently road transport from the mine to a river terminal at </w:t>
+      </w:r>
+      <w:r>
+        <w:t>Thofeyim</w:t>
+      </w:r>
+      <w:r>
+        <w:t>. Which appears to confirm no rail link to the mine anymore.</w:t>
+      </w:r>
+    </w:p>
+    <w:p>
       <w:pPr>
         <w:pStyle w:val="Heading3"/>
       </w:pPr>
@@ -2012,32 +2066,264 @@
         <w:t>Liberia</w:t>
       </w:r>
     </w:p>
+    <w:p/>
+    <w:p>
+      <w:hyperlink r:id="rId40" w:history="1">
+        <w:r>
+          <w:rPr>
+            <w:rStyle w:val="Hyperlink"/>
+          </w:rPr>
+          <w:t>https://en.wikipedia.org/wiki/Railways_in_Liberia</w:t>
+        </w:r>
+      </w:hyperlink>
+    </w:p>
+    <w:p>
+      <w:hyperlink r:id="rId41" w:history="1">
+        <w:r>
+          <w:rPr>
+            <w:rStyle w:val="Hyperlink"/>
+          </w:rPr>
+          <w:t>https://www.sinfin.net/railways/w</w:t>
+        </w:r>
+        <w:r>
+          <w:rPr>
+            <w:rStyle w:val="Hyperlink"/>
+          </w:rPr>
+          <w:t>o</w:t>
+        </w:r>
+        <w:r>
+          <w:rPr>
+            <w:rStyle w:val="Hyperlink"/>
+          </w:rPr>
+          <w:t>rld/liberia.html</w:t>
+        </w:r>
+      </w:hyperlink>
+    </w:p>
+    <w:p>
+      <w:pPr>
+        <w:rPr>
+          <w:b/>
+          <w:bCs/>
+        </w:rPr>
+      </w:pPr>
+    </w:p>
+    <w:p>
+      <w:pPr>
+        <w:pStyle w:val="ListParagraph"/>
+        <w:numPr>
+          <w:ilvl w:val="0"/>
+          <w:numId w:val="9"/>
+        </w:numPr>
+      </w:pPr>
+      <w:r>
+        <w:t>Bong mine railway from Monrovia Port to Bong Mine (1435mm). A</w:t>
+      </w:r>
+      <w:r>
+        <w:t>t</w:t>
+      </w:r>
+      <w:r>
+        <w:t xml:space="preserve"> one point there was a passenger service on this line according to </w:t>
+      </w:r>
+      <w:hyperlink r:id="rId42" w:history="1">
+        <w:r>
+          <w:rPr>
+            <w:rStyle w:val="Hyperlink"/>
+          </w:rPr>
+          <w:t>https://en.wikipedia.org/wiki/Railways_in_Liberia</w:t>
+        </w:r>
+      </w:hyperlink>
+      <w:r>
+        <w:t>. Some suggestion that mining operations ceased in 2016 and the railway is disused (</w:t>
+      </w:r>
+      <w:hyperlink r:id="rId43" w:history="1">
+        <w:r>
+          <w:rPr>
+            <w:rStyle w:val="Hyperlink"/>
+          </w:rPr>
+          <w:t>https://www.sinfin.net/railways/world/liberia.html</w:t>
+        </w:r>
+      </w:hyperlink>
+      <w:r>
+        <w:t>).</w:t>
+      </w:r>
+      <w:r>
+        <w:t xml:space="preserve"> See: </w:t>
+      </w:r>
+      <w:r>
+        <w:t>https://frontpageafricaonline.com/business/china-union-closes-down-gradually-leaves-no-impact-on-liberian-citizens/</w:t>
+      </w:r>
+    </w:p>
+    <w:p>
+      <w:pPr>
+        <w:pStyle w:val="ListParagraph"/>
+        <w:numPr>
+          <w:ilvl w:val="0"/>
+          <w:numId w:val="9"/>
+        </w:numPr>
+      </w:pPr>
+      <w:r>
+        <w:t>Lamco Railway between Buchanan port and iron ore mines at mount Nimba (</w:t>
+      </w:r>
+      <w:r>
+        <w:t>Tokadeh</w:t>
+      </w:r>
+      <w:r>
+        <w:t xml:space="preserve"> mine, near </w:t>
+      </w:r>
+      <w:r>
+        <w:t>Yekepa</w:t>
+      </w:r>
+      <w:r>
+        <w:t>). Standard gauge. Said to have been rebuilt in 2011 (</w:t>
+      </w:r>
+      <w:r>
+        <w:t>https://en.wikipedia.org/wiki/Railways_in_Liberia</w:t>
+      </w:r>
+      <w:r>
+        <w:t>).</w:t>
+      </w:r>
+      <w:r>
+        <w:t xml:space="preserve"> Also see: </w:t>
+      </w:r>
+      <w:hyperlink r:id="rId44" w:history="1">
+        <w:r>
+          <w:rPr>
+            <w:rStyle w:val="Hyperlink"/>
+          </w:rPr>
+          <w:t>https://liberia.arcelormittal.com/what-we-do/rail.aspx</w:t>
+        </w:r>
+      </w:hyperlink>
+      <w:r>
+        <w:t xml:space="preserve"> (with details of running speeds).</w:t>
+      </w:r>
+    </w:p>
+    <w:p/>
     <w:p>
       <w:pPr>
         <w:pStyle w:val="Heading3"/>
       </w:pPr>
-    </w:p>
-    <w:p>
-      <w:pPr>
-        <w:pStyle w:val="Heading3"/>
-      </w:pPr>
       <w:r>
         <w:t>Burkina Faso</w:t>
       </w:r>
-    </w:p>
-    <w:p>
-      <w:pPr>
-        <w:pStyle w:val="Heading3"/>
-      </w:pPr>
-    </w:p>
-    <w:p>
-      <w:pPr>
-        <w:pStyle w:val="Heading3"/>
-      </w:pPr>
+      <w:r>
+        <w:t xml:space="preserve"> and </w:t>
+      </w:r>
       <w:r>
         <w:t>Côte d'Ivoire</w:t>
       </w:r>
     </w:p>
+    <w:p/>
+    <w:p>
+      <w:hyperlink r:id="rId45" w:history="1">
+        <w:r>
+          <w:rPr>
+            <w:rStyle w:val="Hyperlink"/>
+          </w:rPr>
+          <w:t>https://www.s</w:t>
+        </w:r>
+        <w:r>
+          <w:rPr>
+            <w:rStyle w:val="Hyperlink"/>
+          </w:rPr>
+          <w:t>i</w:t>
+        </w:r>
+        <w:r>
+          <w:rPr>
+            <w:rStyle w:val="Hyperlink"/>
+          </w:rPr>
+          <w:t>nfin.net/railways/world/ivoire.html</w:t>
+        </w:r>
+      </w:hyperlink>
+    </w:p>
+    <w:p>
+      <w:hyperlink r:id="rId46" w:history="1">
+        <w:r>
+          <w:rPr>
+            <w:rStyle w:val="Hyperlink"/>
+          </w:rPr>
+          <w:t>https://en.wikipedia.org/wiki/Abidjan-Ouagadougou_railway</w:t>
+        </w:r>
+      </w:hyperlink>
+    </w:p>
+    <w:p>
+      <w:hyperlink r:id="rId47" w:history="1">
+        <w:r>
+          <w:rPr>
+            <w:rStyle w:val="Hyperlink"/>
+          </w:rPr>
+          <w:t>https://en.wikipedia.org/wiki/Rail_transport_in_Burkina_Faso</w:t>
+        </w:r>
+      </w:hyperlink>
+    </w:p>
+    <w:p>
+      <w:r>
+        <w:t>https://www.sinfin.net/railways/world/burkf.html</w:t>
+      </w:r>
+    </w:p>
+    <w:p/>
+    <w:p>
+      <w:pPr>
+        <w:pStyle w:val="ListParagraph"/>
+        <w:numPr>
+          <w:ilvl w:val="0"/>
+          <w:numId w:val="10"/>
+        </w:numPr>
+      </w:pPr>
+      <w:r>
+        <w:t xml:space="preserve">Only line believed to be the metre gauge </w:t>
+      </w:r>
+      <w:r>
+        <w:t>Abidjan to Ouagadougou</w:t>
+      </w:r>
+      <w:r>
+        <w:t xml:space="preserve"> line.</w:t>
+      </w:r>
+      <w:r>
+        <w:t xml:space="preserve"> Potential to extend to Kaya (agreement signed between the two countries in July 2019). Said to be primarily freight now, but apparently there is a passenger service (</w:t>
+      </w:r>
+      <w:r>
+        <w:t>https://en.wikipedia.org/wiki/Abidjan-Ouagadougou_railway</w:t>
+      </w:r>
+      <w:r>
+        <w:t>).</w:t>
+      </w:r>
+    </w:p>
+    <w:p>
+      <w:pPr>
+        <w:pStyle w:val="ListParagraph"/>
+        <w:numPr>
+          <w:ilvl w:val="0"/>
+          <w:numId w:val="10"/>
+        </w:numPr>
+      </w:pPr>
+      <w:r>
+        <w:t xml:space="preserve">A standard gauge metro is </w:t>
+      </w:r>
+      <w:r>
+        <w:t>under construction</w:t>
+      </w:r>
+      <w:r>
+        <w:t xml:space="preserve"> in Abidjan and expected in 2026 (see: </w:t>
+      </w:r>
+      <w:hyperlink r:id="rId48" w:history="1">
+        <w:r>
+          <w:rPr>
+            <w:rStyle w:val="Hyperlink"/>
+          </w:rPr>
+          <w:t>https://constructionreviewonline.com/news/france-to-fast-track-construction-of-metro-dabidjan-in-cote-divoire/</w:t>
+        </w:r>
+      </w:hyperlink>
+      <w:r>
+        <w:t>)</w:t>
+      </w:r>
+      <w:r>
+        <w:t xml:space="preserve">. Construction started 12/2020. See: </w:t>
+      </w:r>
+      <w:r>
+        <w:t>https://www.setao.ci/en/reference/the-abidjan-metro/</w:t>
+      </w:r>
+    </w:p>
+    <w:p/>
     <w:p>
       <w:pPr>
         <w:pStyle w:val="Heading3"/>
@@ -2181,6 +2467,184 @@
     </w:lvl>
   </w:abstractNum>
   <w:abstractNum w:abstractNumId="1" w15:restartNumberingAfterBreak="0">
+    <w:nsid w:val="1FF94A23"/>
+    <w:multiLevelType w:val="hybridMultilevel"/>
+    <w:tmpl w:val="CC5698B6"/>
+    <w:lvl w:ilvl="0" w:tplc="0809000F">
+      <w:start w:val="1"/>
+      <w:numFmt w:val="decimal"/>
+      <w:lvlText w:val="%1."/>
+      <w:lvlJc w:val="left"/>
+      <w:pPr>
+        <w:ind w:left="720" w:hanging="360"/>
+      </w:pPr>
+      <w:rPr>
+        <w:rFonts w:hint="default"/>
+      </w:rPr>
+    </w:lvl>
+    <w:lvl w:ilvl="1" w:tplc="08090019">
+      <w:start w:val="1"/>
+      <w:numFmt w:val="lowerLetter"/>
+      <w:lvlText w:val="%2."/>
+      <w:lvlJc w:val="left"/>
+      <w:pPr>
+        <w:ind w:left="1440" w:hanging="360"/>
+      </w:pPr>
+    </w:lvl>
+    <w:lvl w:ilvl="2" w:tplc="0809001B" w:tentative="1">
+      <w:start w:val="1"/>
+      <w:numFmt w:val="lowerRoman"/>
+      <w:lvlText w:val="%3."/>
+      <w:lvlJc w:val="right"/>
+      <w:pPr>
+        <w:ind w:left="2160" w:hanging="180"/>
+      </w:pPr>
+    </w:lvl>
+    <w:lvl w:ilvl="3" w:tplc="0809000F" w:tentative="1">
+      <w:start w:val="1"/>
+      <w:numFmt w:val="decimal"/>
+      <w:lvlText w:val="%4."/>
+      <w:lvlJc w:val="left"/>
+      <w:pPr>
+        <w:ind w:left="2880" w:hanging="360"/>
+      </w:pPr>
+    </w:lvl>
+    <w:lvl w:ilvl="4" w:tplc="08090019" w:tentative="1">
+      <w:start w:val="1"/>
+      <w:numFmt w:val="lowerLetter"/>
+      <w:lvlText w:val="%5."/>
+      <w:lvlJc w:val="left"/>
+      <w:pPr>
+        <w:ind w:left="3600" w:hanging="360"/>
+      </w:pPr>
+    </w:lvl>
+    <w:lvl w:ilvl="5" w:tplc="0809001B" w:tentative="1">
+      <w:start w:val="1"/>
+      <w:numFmt w:val="lowerRoman"/>
+      <w:lvlText w:val="%6."/>
+      <w:lvlJc w:val="right"/>
+      <w:pPr>
+        <w:ind w:left="4320" w:hanging="180"/>
+      </w:pPr>
+    </w:lvl>
+    <w:lvl w:ilvl="6" w:tplc="0809000F" w:tentative="1">
+      <w:start w:val="1"/>
+      <w:numFmt w:val="decimal"/>
+      <w:lvlText w:val="%7."/>
+      <w:lvlJc w:val="left"/>
+      <w:pPr>
+        <w:ind w:left="5040" w:hanging="360"/>
+      </w:pPr>
+    </w:lvl>
+    <w:lvl w:ilvl="7" w:tplc="08090019" w:tentative="1">
+      <w:start w:val="1"/>
+      <w:numFmt w:val="lowerLetter"/>
+      <w:lvlText w:val="%8."/>
+      <w:lvlJc w:val="left"/>
+      <w:pPr>
+        <w:ind w:left="5760" w:hanging="360"/>
+      </w:pPr>
+    </w:lvl>
+    <w:lvl w:ilvl="8" w:tplc="0809001B" w:tentative="1">
+      <w:start w:val="1"/>
+      <w:numFmt w:val="lowerRoman"/>
+      <w:lvlText w:val="%9."/>
+      <w:lvlJc w:val="right"/>
+      <w:pPr>
+        <w:ind w:left="6480" w:hanging="180"/>
+      </w:pPr>
+    </w:lvl>
+  </w:abstractNum>
+  <w:abstractNum w:abstractNumId="2" w15:restartNumberingAfterBreak="0">
+    <w:nsid w:val="21FC68D1"/>
+    <w:multiLevelType w:val="hybridMultilevel"/>
+    <w:tmpl w:val="A0B4B8E8"/>
+    <w:lvl w:ilvl="0" w:tplc="0809000F">
+      <w:start w:val="1"/>
+      <w:numFmt w:val="decimal"/>
+      <w:lvlText w:val="%1."/>
+      <w:lvlJc w:val="left"/>
+      <w:pPr>
+        <w:ind w:left="720" w:hanging="360"/>
+      </w:pPr>
+      <w:rPr>
+        <w:rFonts w:hint="default"/>
+      </w:rPr>
+    </w:lvl>
+    <w:lvl w:ilvl="1" w:tplc="08090019" w:tentative="1">
+      <w:start w:val="1"/>
+      <w:numFmt w:val="lowerLetter"/>
+      <w:lvlText w:val="%2."/>
+      <w:lvlJc w:val="left"/>
+      <w:pPr>
+        <w:ind w:left="1440" w:hanging="360"/>
+      </w:pPr>
+    </w:lvl>
+    <w:lvl w:ilvl="2" w:tplc="0809001B" w:tentative="1">
+      <w:start w:val="1"/>
+      <w:numFmt w:val="lowerRoman"/>
+      <w:lvlText w:val="%3."/>
+      <w:lvlJc w:val="right"/>
+      <w:pPr>
+        <w:ind w:left="2160" w:hanging="180"/>
+      </w:pPr>
+    </w:lvl>
+    <w:lvl w:ilvl="3" w:tplc="0809000F" w:tentative="1">
+      <w:start w:val="1"/>
+      <w:numFmt w:val="decimal"/>
+      <w:lvlText w:val="%4."/>
+      <w:lvlJc w:val="left"/>
+      <w:pPr>
+        <w:ind w:left="2880" w:hanging="360"/>
+      </w:pPr>
+    </w:lvl>
+    <w:lvl w:ilvl="4" w:tplc="08090019" w:tentative="1">
+      <w:start w:val="1"/>
+      <w:numFmt w:val="lowerLetter"/>
+      <w:lvlText w:val="%5."/>
+      <w:lvlJc w:val="left"/>
+      <w:pPr>
+        <w:ind w:left="3600" w:hanging="360"/>
+      </w:pPr>
+    </w:lvl>
+    <w:lvl w:ilvl="5" w:tplc="0809001B" w:tentative="1">
+      <w:start w:val="1"/>
+      <w:numFmt w:val="lowerRoman"/>
+      <w:lvlText w:val="%6."/>
+      <w:lvlJc w:val="right"/>
+      <w:pPr>
+        <w:ind w:left="4320" w:hanging="180"/>
+      </w:pPr>
+    </w:lvl>
+    <w:lvl w:ilvl="6" w:tplc="0809000F" w:tentative="1">
+      <w:start w:val="1"/>
+      <w:numFmt w:val="decimal"/>
+      <w:lvlText w:val="%7."/>
+      <w:lvlJc w:val="left"/>
+      <w:pPr>
+        <w:ind w:left="5040" w:hanging="360"/>
+      </w:pPr>
+    </w:lvl>
+    <w:lvl w:ilvl="7" w:tplc="08090019" w:tentative="1">
+      <w:start w:val="1"/>
+      <w:numFmt w:val="lowerLetter"/>
+      <w:lvlText w:val="%8."/>
+      <w:lvlJc w:val="left"/>
+      <w:pPr>
+        <w:ind w:left="5760" w:hanging="360"/>
+      </w:pPr>
+    </w:lvl>
+    <w:lvl w:ilvl="8" w:tplc="0809001B" w:tentative="1">
+      <w:start w:val="1"/>
+      <w:numFmt w:val="lowerRoman"/>
+      <w:lvlText w:val="%9."/>
+      <w:lvlJc w:val="right"/>
+      <w:pPr>
+        <w:ind w:left="6480" w:hanging="180"/>
+      </w:pPr>
+    </w:lvl>
+  </w:abstractNum>
+  <w:abstractNum w:abstractNumId="3" w15:restartNumberingAfterBreak="0">
     <w:nsid w:val="291962F0"/>
     <w:multiLevelType w:val="hybridMultilevel"/>
     <w:tmpl w:val="BB789130"/>
@@ -2293,7 +2757,7 @@
       </w:rPr>
     </w:lvl>
   </w:abstractNum>
-  <w:abstractNum w:abstractNumId="2" w15:restartNumberingAfterBreak="0">
+  <w:abstractNum w:abstractNumId="4" w15:restartNumberingAfterBreak="0">
     <w:nsid w:val="334B7673"/>
     <w:multiLevelType w:val="hybridMultilevel"/>
     <w:tmpl w:val="57FA7FFE"/>
@@ -2382,7 +2846,7 @@
       </w:pPr>
     </w:lvl>
   </w:abstractNum>
-  <w:abstractNum w:abstractNumId="3" w15:restartNumberingAfterBreak="0">
+  <w:abstractNum w:abstractNumId="5" w15:restartNumberingAfterBreak="0">
     <w:nsid w:val="3E3253E7"/>
     <w:multiLevelType w:val="hybridMultilevel"/>
     <w:tmpl w:val="304E8EE4"/>
@@ -2495,7 +2959,7 @@
       </w:rPr>
     </w:lvl>
   </w:abstractNum>
-  <w:abstractNum w:abstractNumId="4" w15:restartNumberingAfterBreak="0">
+  <w:abstractNum w:abstractNumId="6" w15:restartNumberingAfterBreak="0">
     <w:nsid w:val="42405363"/>
     <w:multiLevelType w:val="hybridMultilevel"/>
     <w:tmpl w:val="B3DC9904"/>
@@ -2584,7 +3048,96 @@
       </w:pPr>
     </w:lvl>
   </w:abstractNum>
-  <w:abstractNum w:abstractNumId="5" w15:restartNumberingAfterBreak="0">
+  <w:abstractNum w:abstractNumId="7" w15:restartNumberingAfterBreak="0">
+    <w:nsid w:val="62C867DF"/>
+    <w:multiLevelType w:val="hybridMultilevel"/>
+    <w:tmpl w:val="FDD0D7C0"/>
+    <w:lvl w:ilvl="0" w:tplc="0809000F">
+      <w:start w:val="1"/>
+      <w:numFmt w:val="decimal"/>
+      <w:lvlText w:val="%1."/>
+      <w:lvlJc w:val="left"/>
+      <w:pPr>
+        <w:ind w:left="720" w:hanging="360"/>
+      </w:pPr>
+      <w:rPr>
+        <w:rFonts w:hint="default"/>
+      </w:rPr>
+    </w:lvl>
+    <w:lvl w:ilvl="1" w:tplc="08090019" w:tentative="1">
+      <w:start w:val="1"/>
+      <w:numFmt w:val="lowerLetter"/>
+      <w:lvlText w:val="%2."/>
+      <w:lvlJc w:val="left"/>
+      <w:pPr>
+        <w:ind w:left="1440" w:hanging="360"/>
+      </w:pPr>
+    </w:lvl>
+    <w:lvl w:ilvl="2" w:tplc="0809001B" w:tentative="1">
+      <w:start w:val="1"/>
+      <w:numFmt w:val="lowerRoman"/>
+      <w:lvlText w:val="%3."/>
+      <w:lvlJc w:val="right"/>
+      <w:pPr>
+        <w:ind w:left="2160" w:hanging="180"/>
+      </w:pPr>
+    </w:lvl>
+    <w:lvl w:ilvl="3" w:tplc="0809000F" w:tentative="1">
+      <w:start w:val="1"/>
+      <w:numFmt w:val="decimal"/>
+      <w:lvlText w:val="%4."/>
+      <w:lvlJc w:val="left"/>
+      <w:pPr>
+        <w:ind w:left="2880" w:hanging="360"/>
+      </w:pPr>
+    </w:lvl>
+    <w:lvl w:ilvl="4" w:tplc="08090019" w:tentative="1">
+      <w:start w:val="1"/>
+      <w:numFmt w:val="lowerLetter"/>
+      <w:lvlText w:val="%5."/>
+      <w:lvlJc w:val="left"/>
+      <w:pPr>
+        <w:ind w:left="3600" w:hanging="360"/>
+      </w:pPr>
+    </w:lvl>
+    <w:lvl w:ilvl="5" w:tplc="0809001B" w:tentative="1">
+      <w:start w:val="1"/>
+      <w:numFmt w:val="lowerRoman"/>
+      <w:lvlText w:val="%6."/>
+      <w:lvlJc w:val="right"/>
+      <w:pPr>
+        <w:ind w:left="4320" w:hanging="180"/>
+      </w:pPr>
+    </w:lvl>
+    <w:lvl w:ilvl="6" w:tplc="0809000F" w:tentative="1">
+      <w:start w:val="1"/>
+      <w:numFmt w:val="decimal"/>
+      <w:lvlText w:val="%7."/>
+      <w:lvlJc w:val="left"/>
+      <w:pPr>
+        <w:ind w:left="5040" w:hanging="360"/>
+      </w:pPr>
+    </w:lvl>
+    <w:lvl w:ilvl="7" w:tplc="08090019" w:tentative="1">
+      <w:start w:val="1"/>
+      <w:numFmt w:val="lowerLetter"/>
+      <w:lvlText w:val="%8."/>
+      <w:lvlJc w:val="left"/>
+      <w:pPr>
+        <w:ind w:left="5760" w:hanging="360"/>
+      </w:pPr>
+    </w:lvl>
+    <w:lvl w:ilvl="8" w:tplc="0809001B" w:tentative="1">
+      <w:start w:val="1"/>
+      <w:numFmt w:val="lowerRoman"/>
+      <w:lvlText w:val="%9."/>
+      <w:lvlJc w:val="right"/>
+      <w:pPr>
+        <w:ind w:left="6480" w:hanging="180"/>
+      </w:pPr>
+    </w:lvl>
+  </w:abstractNum>
+  <w:abstractNum w:abstractNumId="8" w15:restartNumberingAfterBreak="0">
     <w:nsid w:val="68990E15"/>
     <w:multiLevelType w:val="hybridMultilevel"/>
     <w:tmpl w:val="DAEC3CBE"/>
@@ -2673,7 +3226,7 @@
       </w:pPr>
     </w:lvl>
   </w:abstractNum>
-  <w:abstractNum w:abstractNumId="6" w15:restartNumberingAfterBreak="0">
+  <w:abstractNum w:abstractNumId="9" w15:restartNumberingAfterBreak="0">
     <w:nsid w:val="710E727B"/>
     <w:multiLevelType w:val="hybridMultilevel"/>
     <w:tmpl w:val="62724054"/>
@@ -2763,25 +3316,34 @@
     </w:lvl>
   </w:abstractNum>
   <w:num w:numId="1">
-    <w:abstractNumId w:val="1"/>
+    <w:abstractNumId w:val="3"/>
   </w:num>
   <w:num w:numId="2">
-    <w:abstractNumId w:val="2"/>
+    <w:abstractNumId w:val="4"/>
   </w:num>
   <w:num w:numId="3">
-    <w:abstractNumId w:val="3"/>
+    <w:abstractNumId w:val="5"/>
   </w:num>
   <w:num w:numId="4">
     <w:abstractNumId w:val="0"/>
   </w:num>
   <w:num w:numId="5">
+    <w:abstractNumId w:val="9"/>
+  </w:num>
+  <w:num w:numId="6">
+    <w:abstractNumId w:val="8"/>
+  </w:num>
+  <w:num w:numId="7">
     <w:abstractNumId w:val="6"/>
   </w:num>
-  <w:num w:numId="6">
-    <w:abstractNumId w:val="5"/>
+  <w:num w:numId="8">
+    <w:abstractNumId w:val="1"/>
   </w:num>
-  <w:num w:numId="7">
-    <w:abstractNumId w:val="4"/>
+  <w:num w:numId="9">
+    <w:abstractNumId w:val="7"/>
+  </w:num>
+  <w:num w:numId="10">
+    <w:abstractNumId w:val="2"/>
   </w:num>
 </w:numbering>
 </file>
@@ -3536,6 +4098,11 @@
       <w:bCs/>
     </w:rPr>
   </w:style>
+  <w:style w:type="character" w:customStyle="1" w:styleId="d2edcug0">
+    <w:name w:val="d2edcug0"/>
+    <w:basedOn w:val="DefaultParagraphFont"/>
+    <w:rsid w:val="00A63250"/>
+  </w:style>
 </w:styles>
 </file>
 

</xml_diff>

<commit_message>
completed west africa (excl Nigeria)
</commit_message>
<xml_diff>
--- a/west_africa_ex_nigeria/west_africa.docx
+++ b/west_africa_ex_nigeria/west_africa.docx
@@ -2257,14 +2257,9 @@
       <w:r>
         <w:t xml:space="preserve">out of Conakry (Conakry Express - operating between PORTOVOYA (Petit Bateau) and K36): https://www.sinfin.net/railways/world/guinea.html and https://dlca.logcluster.org/plugins/viewsource/viewpagesrc.action?pageId=853857 </w:t>
       </w:r>
-      <w:proofErr w:type="spellStart"/>
       <w:r>
         <w:lastRenderedPageBreak/>
-        <w:t>and</w:t>
-      </w:r>
-      <w:proofErr w:type="spellEnd"/>
-      <w:r>
-        <w:t xml:space="preserve"> https://www.africanews.com/2021/10/14/guinea-s-conakry-express-back-on-track-after-ten-month-break//</w:t>
+        <w:t>and https://www.africanews.com/2021/10/14/guinea-s-conakry-express-back-on-track-after-ten-month-break//</w:t>
       </w:r>
     </w:p>
     <w:p>
@@ -2731,19 +2726,7 @@
           <w:rPr>
             <w:rStyle w:val="Hyperlink"/>
           </w:rPr>
-          <w:t>https://en.wikipedia.org</w:t>
-        </w:r>
-        <w:r>
-          <w:rPr>
-            <w:rStyle w:val="Hyperlink"/>
-          </w:rPr>
-          <w:t>/</w:t>
-        </w:r>
-        <w:r>
-          <w:rPr>
-            <w:rStyle w:val="Hyperlink"/>
-          </w:rPr>
-          <w:t>wiki/Rail_transport_in_Ghana</w:t>
+          <w:t>https://en.wikipedia.org/wiki/Rail_transport_in_Ghana</w:t>
         </w:r>
       </w:hyperlink>
     </w:p>
@@ -3061,19 +3044,7 @@
       </w:r>
       <w:proofErr w:type="spellEnd"/>
       <w:r>
-        <w:t xml:space="preserve"> section of the Western Line which</w:t>
-      </w:r>
-      <w:r>
-        <w:t xml:space="preserve"> </w:t>
-      </w:r>
-      <w:r>
-        <w:t>commenced in 2018 with funding by the Government of Ghana, was about 75% complete as</w:t>
-      </w:r>
-      <w:r>
-        <w:t xml:space="preserve"> </w:t>
-      </w:r>
-      <w:r>
-        <w:t xml:space="preserve">at the end of </w:t>
+        <w:t xml:space="preserve"> section of the Western Line which commenced in 2018 with funding by the Government of Ghana, was about 75% complete as at the end of </w:t>
       </w:r>
       <w:proofErr w:type="gramStart"/>
       <w:r>
@@ -3081,13 +3052,7 @@
       </w:r>
       <w:proofErr w:type="gramEnd"/>
       <w:r>
-        <w:t xml:space="preserve"> 2021. The project is expected to be fully completed and handed over</w:t>
-      </w:r>
-      <w:r>
-        <w:t xml:space="preserve"> </w:t>
-      </w:r>
-      <w:r>
-        <w:t xml:space="preserve">by the contractor, Messrs </w:t>
+        <w:t xml:space="preserve"> 2021. The project is expected to be fully completed and handed over by the contractor, Messrs </w:t>
       </w:r>
       <w:proofErr w:type="spellStart"/>
       <w:r>
@@ -3103,16 +3068,10 @@
       </w:r>
       <w:proofErr w:type="gramEnd"/>
       <w:r>
-        <w:t xml:space="preserve"> 2022.</w:t>
-      </w:r>
-      <w:r>
-        <w:t>”</w:t>
-      </w:r>
-      <w:r>
-        <w:t xml:space="preserve"> And: “</w:t>
-      </w:r>
-      <w:r>
-        <w:t xml:space="preserve">The </w:t>
+        <w:t xml:space="preserve"> 2022.”</w:t>
+      </w:r>
+      <w:r>
+        <w:t xml:space="preserve"> And: “The </w:t>
       </w:r>
       <w:proofErr w:type="spellStart"/>
       <w:r>
@@ -3128,16 +3087,7 @@
       </w:r>
       <w:proofErr w:type="spellEnd"/>
       <w:r>
-        <w:t xml:space="preserve"> standard gauge railway line project is expected to be completed before</w:t>
-      </w:r>
-      <w:r>
-        <w:t xml:space="preserve"> </w:t>
-      </w:r>
-      <w:r>
-        <w:t>the end of the second quarter of 2022. The project was about 90% complete as at the end of</w:t>
-      </w:r>
-      <w:r>
-        <w:t xml:space="preserve"> </w:t>
+        <w:t xml:space="preserve"> standard gauge railway line project is expected to be completed before the end of the second quarter of 2022. The project was about 90% complete as at the end of </w:t>
       </w:r>
       <w:proofErr w:type="gramStart"/>
       <w:r>
@@ -3145,16 +3095,7 @@
       </w:r>
       <w:proofErr w:type="gramEnd"/>
       <w:r>
-        <w:t xml:space="preserve"> 2021 and covers approximately 100km of the proposed Ghana – Burkina Faso</w:t>
-      </w:r>
-      <w:r>
-        <w:t xml:space="preserve"> </w:t>
-      </w:r>
-      <w:r>
-        <w:t>Railway Interconnectivity project.</w:t>
-      </w:r>
-      <w:r>
-        <w:t>”</w:t>
+        <w:t xml:space="preserve"> 2021 and covers approximately 100km of the proposed Ghana – Burkina Faso Railway Interconnectivity project.”</w:t>
       </w:r>
     </w:p>
     <w:p>
@@ -3174,43 +3115,16 @@
       </w:r>
       <w:proofErr w:type="spellEnd"/>
       <w:r>
-        <w:t xml:space="preserve"> Development report indicates the railways that were maintained over the reporting period (none were rehabilitated): “</w:t>
-      </w:r>
-      <w:r>
-        <w:t>The maintenance of railway lines involves the routine/periodic works undertaken to</w:t>
-      </w:r>
-      <w:r>
-        <w:t xml:space="preserve"> </w:t>
-      </w:r>
-      <w:r>
-        <w:t xml:space="preserve">keep the tracks in a safe and secure condition for operations. </w:t>
+        <w:t xml:space="preserve"> Development report indicates the railways that were maintained over the reporting period (none were rehabilitated): “The maintenance of railway lines involves the routine/periodic works undertaken to keep the tracks in a safe and secure condition for operations. </w:t>
       </w:r>
       <w:r>
         <w:rPr>
           <w:highlight w:val="yellow"/>
         </w:rPr>
-        <w:t>151km of operational</w:t>
-      </w:r>
-      <w:r>
-        <w:rPr>
-          <w:highlight w:val="yellow"/>
-        </w:rPr>
-        <w:t xml:space="preserve"> </w:t>
-      </w:r>
-      <w:r>
-        <w:rPr>
-          <w:highlight w:val="yellow"/>
-        </w:rPr>
-        <w:t>narrow gauge rail lines were maintained during the period under review</w:t>
-      </w:r>
-      <w:r>
-        <w:t>. These included</w:t>
-      </w:r>
-      <w:r>
-        <w:t xml:space="preserve"> </w:t>
-      </w:r>
-      <w:r>
-        <w:t xml:space="preserve">the </w:t>
+        <w:t>151km of operational narrow gauge rail lines were maintained during the period under review</w:t>
+      </w:r>
+      <w:r>
+        <w:t xml:space="preserve">. These included the </w:t>
       </w:r>
       <w:r>
         <w:rPr>
@@ -3233,10 +3147,7 @@
         <w:t xml:space="preserve"> and Achimota-Nsawam</w:t>
       </w:r>
       <w:r>
-        <w:t xml:space="preserve"> sections of the Eastern Railway Line (70km),</w:t>
-      </w:r>
-      <w:r>
-        <w:t xml:space="preserve"> </w:t>
+        <w:t xml:space="preserve"> sections of the Eastern Railway Line (70km), </w:t>
       </w:r>
       <w:proofErr w:type="gramStart"/>
       <w:r>
@@ -3290,13 +3201,7 @@
         <w:t xml:space="preserve"> (15km)</w:t>
       </w:r>
       <w:r>
-        <w:t xml:space="preserve"> </w:t>
-      </w:r>
-      <w:r>
-        <w:t>sections of the Western Railway Line.</w:t>
-      </w:r>
-      <w:r>
-        <w:t>”</w:t>
+        <w:t xml:space="preserve"> sections of the Western Railway Line.”</w:t>
       </w:r>
     </w:p>
     <w:p>
@@ -3313,10 +3218,7 @@
       </w:r>
       <w:proofErr w:type="gramEnd"/>
       <w:r>
-        <w:t xml:space="preserve"> development port indicates where services were suspended due to COVID-19. This is probably indicative of the extent of passengers services currently (assuming they have restarted): “</w:t>
-      </w:r>
-      <w:r>
-        <w:t>Passenger train services on the Accra-</w:t>
+        <w:t xml:space="preserve"> development port indicates where services were suspended due to COVID-19. This is probably indicative of the extent of passengers services currently (assuming they have restarted): “Passenger train services on the Accra-</w:t>
       </w:r>
       <w:proofErr w:type="spellStart"/>
       <w:r>
@@ -3324,13 +3226,7 @@
       </w:r>
       <w:proofErr w:type="spellEnd"/>
       <w:r>
-        <w:t>, Accra-Nsawam and Takoradi-Tarkwa</w:t>
-      </w:r>
-      <w:r>
-        <w:t xml:space="preserve"> </w:t>
-      </w:r>
-      <w:r>
-        <w:t xml:space="preserve">sections of the railway network are yet to resume following their suspension in </w:t>
+        <w:t xml:space="preserve">, Accra-Nsawam and Takoradi-Tarkwa sections of the railway network are yet to resume following their suspension in </w:t>
       </w:r>
       <w:proofErr w:type="gramStart"/>
       <w:r>
@@ -3338,10 +3234,7 @@
       </w:r>
       <w:proofErr w:type="gramEnd"/>
       <w:r>
-        <w:t xml:space="preserve"> </w:t>
-      </w:r>
-      <w:r>
-        <w:t xml:space="preserve">2020 due to the COVID-19 pandemic. The delay in the resumption of the services </w:t>
+        <w:t xml:space="preserve"> 2020 due to the COVID-19 pandemic. The delay in the resumption of the services </w:t>
       </w:r>
       <w:proofErr w:type="gramStart"/>
       <w:r>
@@ -3349,16 +3242,7 @@
       </w:r>
       <w:proofErr w:type="gramEnd"/>
       <w:r>
-        <w:t xml:space="preserve"> </w:t>
-      </w:r>
-      <w:r>
-        <w:t>due to the maintenance works carried out on the lines during the year 2021. Test runs</w:t>
-      </w:r>
-      <w:r>
-        <w:t xml:space="preserve"> </w:t>
-      </w:r>
-      <w:r>
-        <w:t xml:space="preserve">were being carried out in </w:t>
+        <w:t xml:space="preserve"> due to the maintenance works carried out on the lines during the year 2021. Test runs were being carried out in </w:t>
       </w:r>
       <w:proofErr w:type="gramStart"/>
       <w:r>
@@ -3366,10 +3250,7 @@
       </w:r>
       <w:proofErr w:type="gramEnd"/>
       <w:r>
-        <w:t xml:space="preserve"> 2021 ahead of the operationalisation of the lines.</w:t>
-      </w:r>
-      <w:r>
-        <w:t>”</w:t>
+        <w:t xml:space="preserve"> 2021 ahead of the operationalisation of the lines.”</w:t>
       </w:r>
     </w:p>
     <w:p>
@@ -3416,70 +3297,659 @@
         </w:numPr>
       </w:pPr>
       <w:r>
-        <w:t>Western line – confirmation that only in use from Takoradi to Tarkwa on the western line: “</w:t>
-      </w:r>
-      <w:r>
-        <w:t>Unfortunately, due to several decades of neglect and underfunding, the Western Line is</w:t>
-      </w:r>
+        <w:t xml:space="preserve">Western line – confirmation that only in use from Takoradi to Tarkwa on the western line: “Unfortunately, due to several decades of neglect and underfunding, the Western Line is completely broken down, except for partial freight services on the Takoradi – </w:t>
+      </w:r>
+      <w:proofErr w:type="spellStart"/>
+      <w:r>
+        <w:t>Nsuta</w:t>
+      </w:r>
+      <w:proofErr w:type="spellEnd"/>
+      <w:r>
+        <w:t xml:space="preserve"> section which is used for the haulage and export of Manganese through the Takoradi</w:t>
+      </w:r>
+      <w:r>
+        <w:t xml:space="preserve"> Port”.</w:t>
+      </w:r>
+    </w:p>
+    <w:p>
+      <w:r>
+        <w:t>There are various other plans, some with approved funding. There is a master plan (see files)</w:t>
+      </w:r>
+      <w:r>
+        <w:t xml:space="preserve">. </w:t>
+      </w:r>
+    </w:p>
+    <w:p>
+      <w:pPr>
+        <w:pStyle w:val="Heading3"/>
+      </w:pPr>
+      <w:r>
+        <w:t>Togo</w:t>
+      </w:r>
+    </w:p>
+    <w:p>
+      <w:pPr>
+        <w:pStyle w:val="Heading3"/>
+      </w:pPr>
+      <w:hyperlink r:id="rId51" w:history="1">
+        <w:r>
+          <w:rPr>
+            <w:rStyle w:val="Hyperlink"/>
+          </w:rPr>
+          <w:t>https://en.wikipedia.org/wiki/Rail_transport_in_Togo</w:t>
+        </w:r>
+      </w:hyperlink>
+    </w:p>
+    <w:p/>
+    <w:p>
+      <w:hyperlink r:id="rId52" w:history="1">
+        <w:r>
+          <w:rPr>
+            <w:rStyle w:val="Hyperlink"/>
+          </w:rPr>
+          <w:t>https://www.sinfin.net/railways/world/togo.html</w:t>
+        </w:r>
+      </w:hyperlink>
+    </w:p>
+    <w:p>
+      <w:hyperlink r:id="rId53" w:history="1">
+        <w:r>
+          <w:rPr>
+            <w:rStyle w:val="Hyperlink"/>
+          </w:rPr>
+          <w:t>https://www.fahrplancenter.com/Togo.html</w:t>
+        </w:r>
+      </w:hyperlink>
+    </w:p>
+    <w:p>
+      <w:r>
+        <w:t>Appear to be no passenger services. Some freight as detailed below.</w:t>
+      </w:r>
+    </w:p>
+    <w:p>
+      <w:pPr>
+        <w:numPr>
+          <w:ilvl w:val="0"/>
+          <w:numId w:val="12"/>
+        </w:numPr>
+        <w:spacing w:before="100" w:beforeAutospacing="1" w:after="100" w:afterAutospacing="1" w:line="240" w:lineRule="auto"/>
+      </w:pPr>
+      <w:hyperlink r:id="rId54" w:tooltip="Lomé–Aného railway" w:history="1">
+        <w:r>
+          <w:rPr>
+            <w:rStyle w:val="Hyperlink"/>
+          </w:rPr>
+          <w:t>Lomé–</w:t>
+        </w:r>
+        <w:proofErr w:type="spellStart"/>
+        <w:r>
+          <w:rPr>
+            <w:rStyle w:val="Hyperlink"/>
+          </w:rPr>
+          <w:t>Aného</w:t>
+        </w:r>
+        <w:proofErr w:type="spellEnd"/>
+        <w:r>
+          <w:rPr>
+            <w:rStyle w:val="Hyperlink"/>
+          </w:rPr>
+          <w:t xml:space="preserve"> railway</w:t>
+        </w:r>
+      </w:hyperlink>
       <w:r>
         <w:t xml:space="preserve"> </w:t>
       </w:r>
       <w:r>
-        <w:t xml:space="preserve">completely broken down, except for partial freight services on the Takoradi </w:t>
-      </w:r>
+        <w:t>(</w:t>
+      </w:r>
+      <w:r>
+        <w:t>shown abandoned on OSM</w:t>
+      </w:r>
+      <w:r>
+        <w:t>)</w:t>
+      </w:r>
+    </w:p>
+    <w:p>
+      <w:pPr>
+        <w:numPr>
+          <w:ilvl w:val="0"/>
+          <w:numId w:val="12"/>
+        </w:numPr>
+        <w:spacing w:before="100" w:beforeAutospacing="1" w:after="100" w:afterAutospacing="1" w:line="240" w:lineRule="auto"/>
+      </w:pPr>
+      <w:hyperlink r:id="rId55" w:tooltip="Lomé–Blitta railway" w:history="1">
+        <w:r>
+          <w:rPr>
+            <w:rStyle w:val="Hyperlink"/>
+          </w:rPr>
+          <w:t>Lomé–</w:t>
+        </w:r>
+        <w:proofErr w:type="spellStart"/>
+        <w:r>
+          <w:rPr>
+            <w:rStyle w:val="Hyperlink"/>
+          </w:rPr>
+          <w:t>Blitta</w:t>
+        </w:r>
+        <w:proofErr w:type="spellEnd"/>
+        <w:r>
+          <w:rPr>
+            <w:rStyle w:val="Hyperlink"/>
+          </w:rPr>
+          <w:t xml:space="preserve"> railway</w:t>
+        </w:r>
+      </w:hyperlink>
+      <w:r>
+        <w:t xml:space="preserve"> </w:t>
+      </w:r>
+      <w:r>
+        <w:t xml:space="preserve">– apparently only used as far as branch to </w:t>
+      </w:r>
+      <w:proofErr w:type="spellStart"/>
+      <w:r>
+        <w:t>Tabligo</w:t>
+      </w:r>
+      <w:proofErr w:type="spellEnd"/>
+      <w:r>
+        <w:t xml:space="preserve"> for freight?</w:t>
+      </w:r>
+      <w:r>
+        <w:t xml:space="preserve"> </w:t>
+      </w:r>
+      <w:r>
+        <w:t xml:space="preserve"> Though see below.</w:t>
+      </w:r>
+    </w:p>
+    <w:p>
+      <w:pPr>
+        <w:numPr>
+          <w:ilvl w:val="0"/>
+          <w:numId w:val="12"/>
+        </w:numPr>
+        <w:spacing w:before="100" w:beforeAutospacing="1" w:after="100" w:afterAutospacing="1" w:line="240" w:lineRule="auto"/>
+      </w:pPr>
+      <w:hyperlink r:id="rId56" w:tooltip="Lomé–Kpalimé railway" w:history="1">
+        <w:r>
+          <w:rPr>
+            <w:rStyle w:val="Hyperlink"/>
+          </w:rPr>
+          <w:t>Lomé–</w:t>
+        </w:r>
+        <w:proofErr w:type="spellStart"/>
+        <w:r>
+          <w:rPr>
+            <w:rStyle w:val="Hyperlink"/>
+          </w:rPr>
+          <w:t>Kpalimé</w:t>
+        </w:r>
+        <w:proofErr w:type="spellEnd"/>
+        <w:r>
+          <w:rPr>
+            <w:rStyle w:val="Hyperlink"/>
+          </w:rPr>
+          <w:t xml:space="preserve"> railway</w:t>
+        </w:r>
+      </w:hyperlink>
+      <w:r>
+        <w:t xml:space="preserve"> (shown as abandoned on OSM)</w:t>
+      </w:r>
+    </w:p>
+    <w:p>
+      <w:pPr>
+        <w:numPr>
+          <w:ilvl w:val="0"/>
+          <w:numId w:val="12"/>
+        </w:numPr>
+        <w:spacing w:before="100" w:beforeAutospacing="1" w:after="100" w:afterAutospacing="1" w:line="240" w:lineRule="auto"/>
+      </w:pPr>
+      <w:proofErr w:type="spellStart"/>
+      <w:r>
+        <w:lastRenderedPageBreak/>
+        <w:t>Hahotoé</w:t>
+      </w:r>
+      <w:proofErr w:type="spellEnd"/>
       <w:r>
         <w:t>–</w:t>
       </w:r>
+      <w:proofErr w:type="spellStart"/>
+      <w:r>
+        <w:t>Kpémé</w:t>
+      </w:r>
+      <w:proofErr w:type="spellEnd"/>
+      <w:r>
+        <w:t xml:space="preserve"> railway </w:t>
+      </w:r>
+      <w:r>
+        <w:t xml:space="preserve">FREIGHT </w:t>
+      </w:r>
+      <w:r>
+        <w:t xml:space="preserve">(operated by CTMB) – shown on OSM </w:t>
+      </w:r>
+      <w:r>
+        <w:t xml:space="preserve">- Between </w:t>
+      </w:r>
+      <w:proofErr w:type="spellStart"/>
+      <w:r>
+        <w:t>Hahotoé</w:t>
+      </w:r>
+      <w:proofErr w:type="spellEnd"/>
+      <w:r>
+        <w:t xml:space="preserve"> and the port of </w:t>
+      </w:r>
+      <w:proofErr w:type="spellStart"/>
+      <w:r>
+        <w:t>Kpémé</w:t>
+      </w:r>
+      <w:proofErr w:type="spellEnd"/>
+      <w:r>
+        <w:t xml:space="preserve">, the </w:t>
+      </w:r>
+      <w:r>
+        <w:rPr>
+          <w:i/>
+          <w:iCs/>
+          <w:lang w:val="fr-FR"/>
+        </w:rPr>
+        <w:t>Compagnie Togolaise des Mines du Bénin</w:t>
+      </w:r>
+      <w:r>
+        <w:t xml:space="preserve"> (CTMB) operated phosphate trains.</w:t>
+      </w:r>
+    </w:p>
+    <w:p>
+      <w:pPr>
+        <w:numPr>
+          <w:ilvl w:val="0"/>
+          <w:numId w:val="12"/>
+        </w:numPr>
+        <w:spacing w:before="100" w:beforeAutospacing="1" w:after="100" w:afterAutospacing="1" w:line="240" w:lineRule="auto"/>
+      </w:pPr>
+      <w:r>
+        <w:t xml:space="preserve">Line to </w:t>
+      </w:r>
+      <w:proofErr w:type="spellStart"/>
+      <w:r>
+        <w:t>Tabligo</w:t>
+      </w:r>
+      <w:proofErr w:type="spellEnd"/>
+      <w:r>
+        <w:t xml:space="preserve"> (from </w:t>
+      </w:r>
+      <w:proofErr w:type="spellStart"/>
+      <w:r>
+        <w:t>Lome</w:t>
+      </w:r>
+      <w:proofErr w:type="spellEnd"/>
+      <w:r>
+        <w:t xml:space="preserve"> Easter Warf) said to have been taken over </w:t>
+      </w:r>
+      <w:proofErr w:type="gramStart"/>
+      <w:r>
+        <w:t xml:space="preserve">by </w:t>
+      </w:r>
+      <w:r>
+        <w:t xml:space="preserve"> WACEM</w:t>
+      </w:r>
+      <w:proofErr w:type="gramEnd"/>
+      <w:r>
+        <w:t xml:space="preserve"> (West African Cement Company</w:t>
+      </w:r>
+      <w:r>
+        <w:t>) for transport of clinker stone.</w:t>
+      </w:r>
+      <w:r>
+        <w:t xml:space="preserve"> This quarry now owned by </w:t>
+      </w:r>
+      <w:proofErr w:type="spellStart"/>
+      <w:r>
+        <w:rPr>
+          <w:rStyle w:val="hc-addresstitle"/>
+        </w:rPr>
+        <w:t>HeidelbergCement</w:t>
+      </w:r>
+      <w:proofErr w:type="spellEnd"/>
+      <w:r>
+        <w:rPr>
+          <w:rStyle w:val="hc-addresstitle"/>
+        </w:rPr>
+        <w:t xml:space="preserve"> (from 2014?). </w:t>
+      </w:r>
+      <w:hyperlink r:id="rId57" w:history="1">
+        <w:r>
+          <w:rPr>
+            <w:rStyle w:val="Hyperlink"/>
+          </w:rPr>
+          <w:t>https://www.heidelbergcement.tg/en/scantogo</w:t>
+        </w:r>
+      </w:hyperlink>
+      <w:r>
+        <w:rPr>
+          <w:rStyle w:val="hc-addresstitle"/>
+        </w:rPr>
+        <w:t xml:space="preserve">. Suggestion in report by </w:t>
+      </w:r>
+      <w:r>
+        <w:rPr>
+          <w:rStyle w:val="hc-addresstitle"/>
+        </w:rPr>
+        <w:t>JAPAN INTERNATIONAL COOPERATION AGENCY</w:t>
+      </w:r>
+      <w:r>
+        <w:rPr>
+          <w:rStyle w:val="hc-addresstitle"/>
+        </w:rPr>
+        <w:t xml:space="preserve"> in 2013 that rail is only used as far as </w:t>
+      </w:r>
+      <w:proofErr w:type="spellStart"/>
+      <w:r>
+        <w:t>Dalavé</w:t>
+      </w:r>
+      <w:proofErr w:type="spellEnd"/>
+      <w:r>
+        <w:t xml:space="preserve"> and transport to and from the port has stopped.</w:t>
+      </w:r>
+    </w:p>
+    <w:p>
+      <w:pPr>
+        <w:numPr>
+          <w:ilvl w:val="0"/>
+          <w:numId w:val="12"/>
+        </w:numPr>
+        <w:spacing w:before="100" w:beforeAutospacing="1" w:after="100" w:afterAutospacing="1" w:line="240" w:lineRule="auto"/>
+      </w:pPr>
+      <w:r>
+        <w:t xml:space="preserve">Some suggestion of a new metre gauge line built in 2014 b/w </w:t>
+      </w:r>
+      <w:proofErr w:type="spellStart"/>
+      <w:r>
+        <w:t>lome</w:t>
+      </w:r>
+      <w:proofErr w:type="spellEnd"/>
+      <w:r>
+        <w:t xml:space="preserve"> and </w:t>
+      </w:r>
+      <w:proofErr w:type="spellStart"/>
+      <w:r>
+        <w:t>Adétikopé</w:t>
+      </w:r>
+      <w:proofErr w:type="spellEnd"/>
+      <w:r>
+        <w:t xml:space="preserve"> - t</w:t>
+      </w:r>
+      <w:r>
+        <w:t xml:space="preserve">he first section of a line to </w:t>
+      </w:r>
+      <w:proofErr w:type="spellStart"/>
+      <w:r>
+        <w:t>Cinkassé</w:t>
+      </w:r>
+      <w:proofErr w:type="spellEnd"/>
+      <w:r>
+        <w:t xml:space="preserve"> on the border with Burkina Faso</w:t>
+      </w:r>
+      <w:r>
+        <w:t xml:space="preserve"> (</w:t>
+      </w:r>
+      <w:hyperlink r:id="rId58" w:history="1">
+        <w:r>
+          <w:rPr>
+            <w:rStyle w:val="Hyperlink"/>
+          </w:rPr>
+          <w:t>https://www.sinfin.net/railways/world/togo.html</w:t>
+        </w:r>
+      </w:hyperlink>
+      <w:r>
+        <w:t xml:space="preserve">). </w:t>
+      </w:r>
+      <w:r>
+        <w:t xml:space="preserve">Not convinced this is correct. This news story </w:t>
+      </w:r>
+      <w:proofErr w:type="gramStart"/>
+      <w:r>
+        <w:t>suggest</w:t>
+      </w:r>
+      <w:proofErr w:type="gramEnd"/>
+      <w:r>
+        <w:t xml:space="preserve"> it’s an aspiration in 2019: </w:t>
+      </w:r>
+      <w:hyperlink r:id="rId59" w:history="1">
+        <w:r>
+          <w:rPr>
+            <w:rStyle w:val="Hyperlink"/>
+          </w:rPr>
+          <w:t>https://www.railjournal.com/africa/togo-reveals-plans-760km-lome-cinkasse-main-line/</w:t>
+        </w:r>
+      </w:hyperlink>
+      <w:r>
+        <w:t xml:space="preserve">. “The metre-gauge railway running inland from the coast at </w:t>
+      </w:r>
+      <w:proofErr w:type="spellStart"/>
+      <w:r>
+        <w:t>Anéhoto</w:t>
+      </w:r>
+      <w:proofErr w:type="spellEnd"/>
+      <w:r>
+        <w:t xml:space="preserve"> to Lomé and </w:t>
+      </w:r>
+      <w:proofErr w:type="spellStart"/>
+      <w:r>
+        <w:t>Blitta</w:t>
+      </w:r>
+      <w:proofErr w:type="spellEnd"/>
+      <w:r>
+        <w:t xml:space="preserve"> is currently out of use. Passenger services ceased in the mid-1990s, and since 2013 only the 40 km </w:t>
+      </w:r>
+      <w:proofErr w:type="spellStart"/>
+      <w:r>
+        <w:t>Tabligbo</w:t>
+      </w:r>
+      <w:proofErr w:type="spellEnd"/>
+      <w:r>
+        <w:t xml:space="preserve"> – </w:t>
+      </w:r>
+      <w:proofErr w:type="spellStart"/>
+      <w:r>
+        <w:t>Dalavé</w:t>
+      </w:r>
+      <w:proofErr w:type="spellEnd"/>
+      <w:r>
+        <w:t xml:space="preserve"> route has been operational, carrying phosphate and ore” (</w:t>
+      </w:r>
+      <w:hyperlink r:id="rId60" w:history="1">
+        <w:r>
+          <w:rPr>
+            <w:rStyle w:val="Hyperlink"/>
+          </w:rPr>
+          <w:t>https://www.railwaygazette.com/infrastructure/togo-railway-plan/48210.article</w:t>
+        </w:r>
+      </w:hyperlink>
+      <w:r>
+        <w:t>).</w:t>
+      </w:r>
       <w:r>
         <w:t xml:space="preserve"> </w:t>
       </w:r>
-      <w:proofErr w:type="spellStart"/>
-      <w:r>
-        <w:t>Nsuta</w:t>
-      </w:r>
-      <w:proofErr w:type="spellEnd"/>
+    </w:p>
+    <w:p/>
+    <w:p>
+      <w:pPr>
+        <w:pStyle w:val="Heading3"/>
+      </w:pPr>
+      <w:r>
+        <w:t>Benin</w:t>
+      </w:r>
+    </w:p>
+    <w:p/>
+    <w:p>
+      <w:hyperlink r:id="rId61" w:history="1">
+        <w:r>
+          <w:rPr>
+            <w:rStyle w:val="Hyperlink"/>
+          </w:rPr>
+          <w:t>https://en.wikipedia.org/wiki/Rail_transport_in_Benin</w:t>
+        </w:r>
+      </w:hyperlink>
+    </w:p>
+    <w:p>
+      <w:hyperlink r:id="rId62" w:history="1">
+        <w:r>
+          <w:rPr>
+            <w:rStyle w:val="Hyperlink"/>
+          </w:rPr>
+          <w:t>https://www.sinfin.net/railways/world/benin.html</w:t>
+        </w:r>
+      </w:hyperlink>
+    </w:p>
+    <w:p>
+      <w:r>
+        <w:t>https://www.railjournal.com/africa/private-operator-takes-over-benins-railways/</w:t>
+      </w:r>
+    </w:p>
+    <w:p/>
+    <w:p>
+      <w:pPr>
+        <w:pStyle w:val="ListParagraph"/>
+        <w:numPr>
+          <w:ilvl w:val="0"/>
+          <w:numId w:val="13"/>
+        </w:numPr>
+      </w:pPr>
+      <w:r>
+        <w:t xml:space="preserve">Northern Line between Cotonou Port and </w:t>
+      </w:r>
+      <w:proofErr w:type="spellStart"/>
+      <w:r>
+        <w:t>Parakou</w:t>
+      </w:r>
+      <w:proofErr w:type="spellEnd"/>
+      <w:r>
+        <w:t>. 1000mm gauge.</w:t>
+      </w:r>
       <w:r>
         <w:t xml:space="preserve"> </w:t>
       </w:r>
       <w:r>
-        <w:t>section which is used for the haulage and export of Manganese through the Takoradi</w:t>
-      </w:r>
-      <w:r>
-        <w:t xml:space="preserve"> Port”.</w:t>
-      </w:r>
-    </w:p>
-    <w:p>
-      <w:r>
-        <w:t>There are various other plans, some with approved funding. There is a master plan (see files)</w:t>
-      </w:r>
-      <w:r>
-        <w:t xml:space="preserve">. </w:t>
-      </w:r>
-    </w:p>
-    <w:p>
-      <w:pPr>
-        <w:pStyle w:val="Heading3"/>
-      </w:pPr>
-      <w:r>
-        <w:t>Togo</w:t>
-      </w:r>
-    </w:p>
-    <w:p>
-      <w:pPr>
-        <w:pStyle w:val="Heading3"/>
-      </w:pPr>
-    </w:p>
-    <w:p/>
-    <w:p/>
-    <w:p>
-      <w:pPr>
-        <w:pStyle w:val="Heading3"/>
-      </w:pPr>
-      <w:r>
-        <w:t>Benin</w:t>
-      </w:r>
-    </w:p>
-    <w:p/>
+        <w:t>Probably in use but freight only (</w:t>
+      </w:r>
+      <w:r>
+        <w:t>https://www.rfi.fr/en/contenu/20160821-benin-revives-hopes-getting-railway-back-track</w:t>
+      </w:r>
+      <w:proofErr w:type="gramStart"/>
+      <w:r>
+        <w:t>)</w:t>
+      </w:r>
+      <w:r>
+        <w:t xml:space="preserve"> </w:t>
+      </w:r>
+      <w:r>
+        <w:t>.</w:t>
+      </w:r>
+      <w:proofErr w:type="gramEnd"/>
+      <w:r>
+        <w:t xml:space="preserve"> Run by </w:t>
+      </w:r>
+      <w:proofErr w:type="spellStart"/>
+      <w:r>
+        <w:t>Bénirail</w:t>
+      </w:r>
+      <w:proofErr w:type="spellEnd"/>
+      <w:r>
+        <w:t xml:space="preserve">. Assume no passenger services. See: </w:t>
+      </w:r>
+      <w:r>
+        <w:t>https://www-routard-com.translate.goog/forum_message/4861384/jours_et_horaires_du_train_cotonou_parakou.htm?_x_tr_sl=auto&amp;_x_tr_tl=en&amp;_x_tr_hl=en</w:t>
+      </w:r>
+    </w:p>
+    <w:p>
+      <w:pPr>
+        <w:pStyle w:val="ListParagraph"/>
+        <w:numPr>
+          <w:ilvl w:val="0"/>
+          <w:numId w:val="13"/>
+        </w:numPr>
+      </w:pPr>
+      <w:r>
+        <w:t xml:space="preserve">Eastern Line </w:t>
+      </w:r>
+      <w:proofErr w:type="spellStart"/>
+      <w:r>
+        <w:t>Contonou</w:t>
+      </w:r>
+      <w:proofErr w:type="spellEnd"/>
+      <w:r>
+        <w:t xml:space="preserve"> to </w:t>
+      </w:r>
+      <w:proofErr w:type="spellStart"/>
+      <w:r>
+        <w:t>Pobe</w:t>
+      </w:r>
+      <w:proofErr w:type="spellEnd"/>
+      <w:r>
+        <w:t xml:space="preserve"> – said to be out of use. A few bits of track on OSM stated to be open but not connected. Said that </w:t>
+      </w:r>
+      <w:r>
+        <w:t>Cotonou to the capital, Porto Novo</w:t>
+      </w:r>
+      <w:r>
+        <w:t xml:space="preserve"> stretch was </w:t>
+      </w:r>
+      <w:proofErr w:type="spellStart"/>
+      <w:r>
+        <w:t>reoped</w:t>
+      </w:r>
+      <w:proofErr w:type="spellEnd"/>
+      <w:r>
+        <w:t xml:space="preserve"> in 1999 (</w:t>
+      </w:r>
+      <w:r>
+        <w:t>https://www.sinfin.net/railways/world/benin.html</w:t>
+      </w:r>
+      <w:r>
+        <w:t>).</w:t>
+      </w:r>
+    </w:p>
+    <w:p>
+      <w:pPr>
+        <w:pStyle w:val="ListParagraph"/>
+        <w:numPr>
+          <w:ilvl w:val="0"/>
+          <w:numId w:val="13"/>
+        </w:numPr>
+      </w:pPr>
+      <w:r>
+        <w:t xml:space="preserve">Western Line </w:t>
+      </w:r>
+      <w:proofErr w:type="spellStart"/>
+      <w:r>
+        <w:t>Pahou</w:t>
+      </w:r>
+      <w:proofErr w:type="spellEnd"/>
+      <w:r>
+        <w:t xml:space="preserve"> to </w:t>
+      </w:r>
+      <w:proofErr w:type="spellStart"/>
+      <w:r>
+        <w:t>Segboroue</w:t>
+      </w:r>
+      <w:proofErr w:type="spellEnd"/>
+      <w:r>
+        <w:t xml:space="preserve"> – on OSM as open but said to be disused and derelict (</w:t>
+      </w:r>
+      <w:hyperlink r:id="rId63" w:history="1">
+        <w:r>
+          <w:rPr>
+            <w:rStyle w:val="Hyperlink"/>
+          </w:rPr>
+          <w:t>https://en.wikipedia.org/wiki/Rail_transport_in_Benin</w:t>
+        </w:r>
+      </w:hyperlink>
+      <w:r>
+        <w:t>)</w:t>
+      </w:r>
+      <w:r>
+        <w:t>. Mark as abandoned,</w:t>
+      </w:r>
+    </w:p>
     <w:p/>
     <w:sectPr>
       <w:pgSz w:w="11906" w:h="16838"/>
@@ -3874,6 +4344,155 @@
     </w:lvl>
   </w:abstractNum>
   <w:abstractNum w:abstractNumId="4" w15:restartNumberingAfterBreak="0">
+    <w:nsid w:val="325C3F2F"/>
+    <w:multiLevelType w:val="multilevel"/>
+    <w:tmpl w:val="484873E0"/>
+    <w:lvl w:ilvl="0">
+      <w:start w:val="1"/>
+      <w:numFmt w:val="bullet"/>
+      <w:lvlText w:val=""/>
+      <w:lvlJc w:val="left"/>
+      <w:pPr>
+        <w:tabs>
+          <w:tab w:val="num" w:pos="720"/>
+        </w:tabs>
+        <w:ind w:left="720" w:hanging="360"/>
+      </w:pPr>
+      <w:rPr>
+        <w:rFonts w:ascii="Symbol" w:hAnsi="Symbol" w:hint="default"/>
+        <w:sz w:val="20"/>
+      </w:rPr>
+    </w:lvl>
+    <w:lvl w:ilvl="1" w:tentative="1">
+      <w:start w:val="1"/>
+      <w:numFmt w:val="bullet"/>
+      <w:lvlText w:val="o"/>
+      <w:lvlJc w:val="left"/>
+      <w:pPr>
+        <w:tabs>
+          <w:tab w:val="num" w:pos="1440"/>
+        </w:tabs>
+        <w:ind w:left="1440" w:hanging="360"/>
+      </w:pPr>
+      <w:rPr>
+        <w:rFonts w:ascii="Courier New" w:hAnsi="Courier New" w:hint="default"/>
+        <w:sz w:val="20"/>
+      </w:rPr>
+    </w:lvl>
+    <w:lvl w:ilvl="2" w:tentative="1">
+      <w:start w:val="1"/>
+      <w:numFmt w:val="bullet"/>
+      <w:lvlText w:val=""/>
+      <w:lvlJc w:val="left"/>
+      <w:pPr>
+        <w:tabs>
+          <w:tab w:val="num" w:pos="2160"/>
+        </w:tabs>
+        <w:ind w:left="2160" w:hanging="360"/>
+      </w:pPr>
+      <w:rPr>
+        <w:rFonts w:ascii="Wingdings" w:hAnsi="Wingdings" w:hint="default"/>
+        <w:sz w:val="20"/>
+      </w:rPr>
+    </w:lvl>
+    <w:lvl w:ilvl="3" w:tentative="1">
+      <w:start w:val="1"/>
+      <w:numFmt w:val="bullet"/>
+      <w:lvlText w:val=""/>
+      <w:lvlJc w:val="left"/>
+      <w:pPr>
+        <w:tabs>
+          <w:tab w:val="num" w:pos="2880"/>
+        </w:tabs>
+        <w:ind w:left="2880" w:hanging="360"/>
+      </w:pPr>
+      <w:rPr>
+        <w:rFonts w:ascii="Wingdings" w:hAnsi="Wingdings" w:hint="default"/>
+        <w:sz w:val="20"/>
+      </w:rPr>
+    </w:lvl>
+    <w:lvl w:ilvl="4" w:tentative="1">
+      <w:start w:val="1"/>
+      <w:numFmt w:val="bullet"/>
+      <w:lvlText w:val=""/>
+      <w:lvlJc w:val="left"/>
+      <w:pPr>
+        <w:tabs>
+          <w:tab w:val="num" w:pos="3600"/>
+        </w:tabs>
+        <w:ind w:left="3600" w:hanging="360"/>
+      </w:pPr>
+      <w:rPr>
+        <w:rFonts w:ascii="Wingdings" w:hAnsi="Wingdings" w:hint="default"/>
+        <w:sz w:val="20"/>
+      </w:rPr>
+    </w:lvl>
+    <w:lvl w:ilvl="5" w:tentative="1">
+      <w:start w:val="1"/>
+      <w:numFmt w:val="bullet"/>
+      <w:lvlText w:val=""/>
+      <w:lvlJc w:val="left"/>
+      <w:pPr>
+        <w:tabs>
+          <w:tab w:val="num" w:pos="4320"/>
+        </w:tabs>
+        <w:ind w:left="4320" w:hanging="360"/>
+      </w:pPr>
+      <w:rPr>
+        <w:rFonts w:ascii="Wingdings" w:hAnsi="Wingdings" w:hint="default"/>
+        <w:sz w:val="20"/>
+      </w:rPr>
+    </w:lvl>
+    <w:lvl w:ilvl="6" w:tentative="1">
+      <w:start w:val="1"/>
+      <w:numFmt w:val="bullet"/>
+      <w:lvlText w:val=""/>
+      <w:lvlJc w:val="left"/>
+      <w:pPr>
+        <w:tabs>
+          <w:tab w:val="num" w:pos="5040"/>
+        </w:tabs>
+        <w:ind w:left="5040" w:hanging="360"/>
+      </w:pPr>
+      <w:rPr>
+        <w:rFonts w:ascii="Wingdings" w:hAnsi="Wingdings" w:hint="default"/>
+        <w:sz w:val="20"/>
+      </w:rPr>
+    </w:lvl>
+    <w:lvl w:ilvl="7" w:tentative="1">
+      <w:start w:val="1"/>
+      <w:numFmt w:val="bullet"/>
+      <w:lvlText w:val=""/>
+      <w:lvlJc w:val="left"/>
+      <w:pPr>
+        <w:tabs>
+          <w:tab w:val="num" w:pos="5760"/>
+        </w:tabs>
+        <w:ind w:left="5760" w:hanging="360"/>
+      </w:pPr>
+      <w:rPr>
+        <w:rFonts w:ascii="Wingdings" w:hAnsi="Wingdings" w:hint="default"/>
+        <w:sz w:val="20"/>
+      </w:rPr>
+    </w:lvl>
+    <w:lvl w:ilvl="8" w:tentative="1">
+      <w:start w:val="1"/>
+      <w:numFmt w:val="bullet"/>
+      <w:lvlText w:val=""/>
+      <w:lvlJc w:val="left"/>
+      <w:pPr>
+        <w:tabs>
+          <w:tab w:val="num" w:pos="6480"/>
+        </w:tabs>
+        <w:ind w:left="6480" w:hanging="360"/>
+      </w:pPr>
+      <w:rPr>
+        <w:rFonts w:ascii="Wingdings" w:hAnsi="Wingdings" w:hint="default"/>
+        <w:sz w:val="20"/>
+      </w:rPr>
+    </w:lvl>
+  </w:abstractNum>
+  <w:abstractNum w:abstractNumId="5" w15:restartNumberingAfterBreak="0">
     <w:nsid w:val="334B7673"/>
     <w:multiLevelType w:val="hybridMultilevel"/>
     <w:tmpl w:val="57FA7FFE"/>
@@ -3962,7 +4581,7 @@
       </w:pPr>
     </w:lvl>
   </w:abstractNum>
-  <w:abstractNum w:abstractNumId="5" w15:restartNumberingAfterBreak="0">
+  <w:abstractNum w:abstractNumId="6" w15:restartNumberingAfterBreak="0">
     <w:nsid w:val="3E3253E7"/>
     <w:multiLevelType w:val="hybridMultilevel"/>
     <w:tmpl w:val="304E8EE4"/>
@@ -4075,7 +4694,7 @@
       </w:rPr>
     </w:lvl>
   </w:abstractNum>
-  <w:abstractNum w:abstractNumId="6" w15:restartNumberingAfterBreak="0">
+  <w:abstractNum w:abstractNumId="7" w15:restartNumberingAfterBreak="0">
     <w:nsid w:val="42405363"/>
     <w:multiLevelType w:val="hybridMultilevel"/>
     <w:tmpl w:val="B3DC9904"/>
@@ -4164,7 +4783,7 @@
       </w:pPr>
     </w:lvl>
   </w:abstractNum>
-  <w:abstractNum w:abstractNumId="7" w15:restartNumberingAfterBreak="0">
+  <w:abstractNum w:abstractNumId="8" w15:restartNumberingAfterBreak="0">
     <w:nsid w:val="62C867DF"/>
     <w:multiLevelType w:val="hybridMultilevel"/>
     <w:tmpl w:val="FDD0D7C0"/>
@@ -4253,7 +4872,7 @@
       </w:pPr>
     </w:lvl>
   </w:abstractNum>
-  <w:abstractNum w:abstractNumId="8" w15:restartNumberingAfterBreak="0">
+  <w:abstractNum w:abstractNumId="9" w15:restartNumberingAfterBreak="0">
     <w:nsid w:val="68990E15"/>
     <w:multiLevelType w:val="hybridMultilevel"/>
     <w:tmpl w:val="DAEC3CBE"/>
@@ -4342,7 +4961,7 @@
       </w:pPr>
     </w:lvl>
   </w:abstractNum>
-  <w:abstractNum w:abstractNumId="9" w15:restartNumberingAfterBreak="0">
+  <w:abstractNum w:abstractNumId="10" w15:restartNumberingAfterBreak="0">
     <w:nsid w:val="70AA6F85"/>
     <w:multiLevelType w:val="hybridMultilevel"/>
     <w:tmpl w:val="2EA2843C"/>
@@ -4431,10 +5050,99 @@
       </w:pPr>
     </w:lvl>
   </w:abstractNum>
-  <w:abstractNum w:abstractNumId="10" w15:restartNumberingAfterBreak="0">
+  <w:abstractNum w:abstractNumId="11" w15:restartNumberingAfterBreak="0">
     <w:nsid w:val="710E727B"/>
     <w:multiLevelType w:val="hybridMultilevel"/>
     <w:tmpl w:val="62724054"/>
+    <w:lvl w:ilvl="0" w:tplc="0809000F">
+      <w:start w:val="1"/>
+      <w:numFmt w:val="decimal"/>
+      <w:lvlText w:val="%1."/>
+      <w:lvlJc w:val="left"/>
+      <w:pPr>
+        <w:ind w:left="720" w:hanging="360"/>
+      </w:pPr>
+      <w:rPr>
+        <w:rFonts w:hint="default"/>
+      </w:rPr>
+    </w:lvl>
+    <w:lvl w:ilvl="1" w:tplc="08090019" w:tentative="1">
+      <w:start w:val="1"/>
+      <w:numFmt w:val="lowerLetter"/>
+      <w:lvlText w:val="%2."/>
+      <w:lvlJc w:val="left"/>
+      <w:pPr>
+        <w:ind w:left="1440" w:hanging="360"/>
+      </w:pPr>
+    </w:lvl>
+    <w:lvl w:ilvl="2" w:tplc="0809001B" w:tentative="1">
+      <w:start w:val="1"/>
+      <w:numFmt w:val="lowerRoman"/>
+      <w:lvlText w:val="%3."/>
+      <w:lvlJc w:val="right"/>
+      <w:pPr>
+        <w:ind w:left="2160" w:hanging="180"/>
+      </w:pPr>
+    </w:lvl>
+    <w:lvl w:ilvl="3" w:tplc="0809000F" w:tentative="1">
+      <w:start w:val="1"/>
+      <w:numFmt w:val="decimal"/>
+      <w:lvlText w:val="%4."/>
+      <w:lvlJc w:val="left"/>
+      <w:pPr>
+        <w:ind w:left="2880" w:hanging="360"/>
+      </w:pPr>
+    </w:lvl>
+    <w:lvl w:ilvl="4" w:tplc="08090019" w:tentative="1">
+      <w:start w:val="1"/>
+      <w:numFmt w:val="lowerLetter"/>
+      <w:lvlText w:val="%5."/>
+      <w:lvlJc w:val="left"/>
+      <w:pPr>
+        <w:ind w:left="3600" w:hanging="360"/>
+      </w:pPr>
+    </w:lvl>
+    <w:lvl w:ilvl="5" w:tplc="0809001B" w:tentative="1">
+      <w:start w:val="1"/>
+      <w:numFmt w:val="lowerRoman"/>
+      <w:lvlText w:val="%6."/>
+      <w:lvlJc w:val="right"/>
+      <w:pPr>
+        <w:ind w:left="4320" w:hanging="180"/>
+      </w:pPr>
+    </w:lvl>
+    <w:lvl w:ilvl="6" w:tplc="0809000F" w:tentative="1">
+      <w:start w:val="1"/>
+      <w:numFmt w:val="decimal"/>
+      <w:lvlText w:val="%7."/>
+      <w:lvlJc w:val="left"/>
+      <w:pPr>
+        <w:ind w:left="5040" w:hanging="360"/>
+      </w:pPr>
+    </w:lvl>
+    <w:lvl w:ilvl="7" w:tplc="08090019" w:tentative="1">
+      <w:start w:val="1"/>
+      <w:numFmt w:val="lowerLetter"/>
+      <w:lvlText w:val="%8."/>
+      <w:lvlJc w:val="left"/>
+      <w:pPr>
+        <w:ind w:left="5760" w:hanging="360"/>
+      </w:pPr>
+    </w:lvl>
+    <w:lvl w:ilvl="8" w:tplc="0809001B" w:tentative="1">
+      <w:start w:val="1"/>
+      <w:numFmt w:val="lowerRoman"/>
+      <w:lvlText w:val="%9."/>
+      <w:lvlJc w:val="right"/>
+      <w:pPr>
+        <w:ind w:left="6480" w:hanging="180"/>
+      </w:pPr>
+    </w:lvl>
+  </w:abstractNum>
+  <w:abstractNum w:abstractNumId="12" w15:restartNumberingAfterBreak="0">
+    <w:nsid w:val="7F897424"/>
+    <w:multiLevelType w:val="hybridMultilevel"/>
+    <w:tmpl w:val="CF4AFE0C"/>
     <w:lvl w:ilvl="0" w:tplc="0809000F">
       <w:start w:val="1"/>
       <w:numFmt w:val="decimal"/>
@@ -4524,34 +5232,40 @@
     <w:abstractNumId w:val="3"/>
   </w:num>
   <w:num w:numId="2">
-    <w:abstractNumId w:val="4"/>
+    <w:abstractNumId w:val="5"/>
   </w:num>
   <w:num w:numId="3">
-    <w:abstractNumId w:val="5"/>
+    <w:abstractNumId w:val="6"/>
   </w:num>
   <w:num w:numId="4">
     <w:abstractNumId w:val="0"/>
   </w:num>
   <w:num w:numId="5">
-    <w:abstractNumId w:val="10"/>
+    <w:abstractNumId w:val="11"/>
   </w:num>
   <w:num w:numId="6">
-    <w:abstractNumId w:val="8"/>
+    <w:abstractNumId w:val="9"/>
   </w:num>
   <w:num w:numId="7">
-    <w:abstractNumId w:val="6"/>
+    <w:abstractNumId w:val="7"/>
   </w:num>
   <w:num w:numId="8">
     <w:abstractNumId w:val="1"/>
   </w:num>
   <w:num w:numId="9">
-    <w:abstractNumId w:val="7"/>
+    <w:abstractNumId w:val="8"/>
   </w:num>
   <w:num w:numId="10">
     <w:abstractNumId w:val="2"/>
   </w:num>
   <w:num w:numId="11">
-    <w:abstractNumId w:val="9"/>
+    <w:abstractNumId w:val="10"/>
+  </w:num>
+  <w:num w:numId="12">
+    <w:abstractNumId w:val="4"/>
+  </w:num>
+  <w:num w:numId="13">
+    <w:abstractNumId w:val="12"/>
   </w:num>
 </w:numbering>
 </file>
@@ -5311,6 +6025,11 @@
     <w:basedOn w:val="DefaultParagraphFont"/>
     <w:rsid w:val="00A63250"/>
   </w:style>
+  <w:style w:type="character" w:customStyle="1" w:styleId="hc-addresstitle">
+    <w:name w:val="hc-address__title"/>
+    <w:basedOn w:val="DefaultParagraphFont"/>
+    <w:rsid w:val="004B6699"/>
+  </w:style>
 </w:styles>
 </file>
 

</xml_diff>